<commit_message>
N-content herbivore figures added. Small edits.
</commit_message>
<xml_diff>
--- a/Manuscripts/GH Trophic Project 2021 Figures.docx
+++ b/Manuscripts/GH Trophic Project 2021 Figures.docx
@@ -424,6 +424,58 @@
           <w:szCs w:val="24"/>
         </w:rPr>
       </w:pPr>
+      <w:r>
+        <w:rPr>
+          <w:rFonts w:ascii="Times New Roman" w:hAnsi="Times New Roman" w:cs="Times New Roman"/>
+          <w:noProof/>
+          <w:sz w:val="24"/>
+          <w:szCs w:val="24"/>
+        </w:rPr>
+        <w:drawing>
+          <wp:inline distT="0" distB="0" distL="0" distR="0" wp14:anchorId="2E47BD1D" wp14:editId="5D17BDED">
+            <wp:extent cx="5943600" cy="1981200"/>
+            <wp:effectExtent l="0" t="0" r="0" b="0"/>
+            <wp:docPr id="7" name="Graphic 7"/>
+            <wp:cNvGraphicFramePr>
+              <a:graphicFrameLocks xmlns:a="http://schemas.openxmlformats.org/drawingml/2006/main" noChangeAspect="1"/>
+            </wp:cNvGraphicFramePr>
+            <a:graphic xmlns:a="http://schemas.openxmlformats.org/drawingml/2006/main">
+              <a:graphicData uri="http://schemas.openxmlformats.org/drawingml/2006/picture">
+                <pic:pic xmlns:pic="http://schemas.openxmlformats.org/drawingml/2006/picture">
+                  <pic:nvPicPr>
+                    <pic:cNvPr id="7" name="Graphic 7"/>
+                    <pic:cNvPicPr/>
+                  </pic:nvPicPr>
+                  <pic:blipFill>
+                    <a:blip r:embed="rId7" cstate="print">
+                      <a:extLst>
+                        <a:ext uri="{28A0092B-C50C-407E-A947-70E740481C1C}">
+                          <a14:useLocalDpi xmlns:a14="http://schemas.microsoft.com/office/drawing/2010/main" val="0"/>
+                        </a:ext>
+                        <a:ext uri="{96DAC541-7B7A-43D3-8B79-37D633B846F1}">
+                          <asvg:svgBlip xmlns:asvg="http://schemas.microsoft.com/office/drawing/2016/SVG/main" r:embed="rId8"/>
+                        </a:ext>
+                      </a:extLst>
+                    </a:blip>
+                    <a:stretch>
+                      <a:fillRect/>
+                    </a:stretch>
+                  </pic:blipFill>
+                  <pic:spPr>
+                    <a:xfrm>
+                      <a:off x="0" y="0"/>
+                      <a:ext cx="5943600" cy="1981200"/>
+                    </a:xfrm>
+                    <a:prstGeom prst="rect">
+                      <a:avLst/>
+                    </a:prstGeom>
+                  </pic:spPr>
+                </pic:pic>
+              </a:graphicData>
+            </a:graphic>
+          </wp:inline>
+        </w:drawing>
+      </w:r>
     </w:p>
     <w:p>
       <w:pPr>

</xml_diff>

<commit_message>
Figure 1 and posthoc test with associated analysis.
</commit_message>
<xml_diff>
--- a/Manuscripts/GH Trophic Project 2021 Figures.docx
+++ b/Manuscripts/GH Trophic Project 2021 Figures.docx
@@ -33,58 +33,114 @@
           <w:sz w:val="24"/>
           <w:szCs w:val="24"/>
         </w:rPr>
-        <w:t>Figure 1.</w:t>
-      </w:r>
-    </w:p>
-    <w:p>
-      <w:pPr>
-        <w:rPr>
-          <w:rFonts w:ascii="Times New Roman" w:hAnsi="Times New Roman" w:cs="Times New Roman"/>
-          <w:sz w:val="24"/>
-          <w:szCs w:val="24"/>
-        </w:rPr>
-      </w:pPr>
-      <w:r>
-        <w:rPr>
-          <w:rFonts w:ascii="Times New Roman" w:hAnsi="Times New Roman" w:cs="Times New Roman"/>
-          <w:sz w:val="24"/>
-          <w:szCs w:val="24"/>
-        </w:rPr>
-        <w:t>Figure 2.</w:t>
-      </w:r>
-    </w:p>
-    <w:p>
-      <w:pPr>
-        <w:rPr>
-          <w:rFonts w:ascii="Times New Roman" w:hAnsi="Times New Roman" w:cs="Times New Roman"/>
-          <w:sz w:val="24"/>
-          <w:szCs w:val="24"/>
-        </w:rPr>
-      </w:pPr>
-      <w:r>
-        <w:rPr>
-          <w:rFonts w:ascii="Times New Roman" w:hAnsi="Times New Roman" w:cs="Times New Roman"/>
-          <w:sz w:val="24"/>
-          <w:szCs w:val="24"/>
-        </w:rPr>
-        <w:t>Figure 3.</w:t>
-      </w:r>
-    </w:p>
-    <w:p>
-      <w:pPr>
-        <w:rPr>
-          <w:rFonts w:ascii="Times New Roman" w:hAnsi="Times New Roman" w:cs="Times New Roman"/>
-          <w:sz w:val="24"/>
-          <w:szCs w:val="24"/>
-        </w:rPr>
-      </w:pPr>
-      <w:r>
-        <w:rPr>
-          <w:rFonts w:ascii="Times New Roman" w:hAnsi="Times New Roman" w:cs="Times New Roman"/>
-          <w:sz w:val="24"/>
-          <w:szCs w:val="24"/>
-        </w:rPr>
-        <w:t>Figure 4.</w:t>
+        <w:t>F</w:t>
+      </w:r>
+      <w:r>
+        <w:rPr>
+          <w:rFonts w:ascii="Times New Roman" w:hAnsi="Times New Roman" w:cs="Times New Roman"/>
+          <w:sz w:val="24"/>
+          <w:szCs w:val="24"/>
+        </w:rPr>
+        <w:t>ig.</w:t>
+      </w:r>
+      <w:r>
+        <w:rPr>
+          <w:rFonts w:ascii="Times New Roman" w:hAnsi="Times New Roman" w:cs="Times New Roman"/>
+          <w:sz w:val="24"/>
+          <w:szCs w:val="24"/>
+        </w:rPr>
+        <w:t xml:space="preserve"> 1.</w:t>
+      </w:r>
+    </w:p>
+    <w:p>
+      <w:pPr>
+        <w:rPr>
+          <w:rFonts w:ascii="Times New Roman" w:hAnsi="Times New Roman" w:cs="Times New Roman"/>
+          <w:sz w:val="24"/>
+          <w:szCs w:val="24"/>
+        </w:rPr>
+      </w:pPr>
+      <w:r>
+        <w:rPr>
+          <w:rFonts w:ascii="Times New Roman" w:hAnsi="Times New Roman" w:cs="Times New Roman"/>
+          <w:sz w:val="24"/>
+          <w:szCs w:val="24"/>
+        </w:rPr>
+        <w:t>Fig.</w:t>
+      </w:r>
+      <w:r>
+        <w:rPr>
+          <w:rFonts w:ascii="Times New Roman" w:hAnsi="Times New Roman" w:cs="Times New Roman"/>
+          <w:sz w:val="24"/>
+          <w:szCs w:val="24"/>
+        </w:rPr>
+        <w:t xml:space="preserve"> 2.</w:t>
+      </w:r>
+    </w:p>
+    <w:p>
+      <w:pPr>
+        <w:rPr>
+          <w:rFonts w:ascii="Times New Roman" w:hAnsi="Times New Roman" w:cs="Times New Roman"/>
+          <w:sz w:val="24"/>
+          <w:szCs w:val="24"/>
+        </w:rPr>
+      </w:pPr>
+      <w:r>
+        <w:rPr>
+          <w:rFonts w:ascii="Times New Roman" w:hAnsi="Times New Roman" w:cs="Times New Roman"/>
+          <w:sz w:val="24"/>
+          <w:szCs w:val="24"/>
+        </w:rPr>
+        <w:t>Fig</w:t>
+      </w:r>
+      <w:r>
+        <w:rPr>
+          <w:rFonts w:ascii="Times New Roman" w:hAnsi="Times New Roman" w:cs="Times New Roman"/>
+          <w:sz w:val="24"/>
+          <w:szCs w:val="24"/>
+        </w:rPr>
+        <w:t>.</w:t>
+      </w:r>
+      <w:r>
+        <w:rPr>
+          <w:rFonts w:ascii="Times New Roman" w:hAnsi="Times New Roman" w:cs="Times New Roman"/>
+          <w:sz w:val="24"/>
+          <w:szCs w:val="24"/>
+        </w:rPr>
+        <w:t xml:space="preserve"> 3.</w:t>
+      </w:r>
+    </w:p>
+    <w:p>
+      <w:pPr>
+        <w:rPr>
+          <w:rFonts w:ascii="Times New Roman" w:hAnsi="Times New Roman" w:cs="Times New Roman"/>
+          <w:sz w:val="24"/>
+          <w:szCs w:val="24"/>
+        </w:rPr>
+      </w:pPr>
+      <w:r>
+        <w:rPr>
+          <w:rFonts w:ascii="Times New Roman" w:hAnsi="Times New Roman" w:cs="Times New Roman"/>
+          <w:sz w:val="24"/>
+          <w:szCs w:val="24"/>
+        </w:rPr>
+        <w:t>Fig</w:t>
+      </w:r>
+      <w:r>
+        <w:rPr>
+          <w:rFonts w:ascii="Times New Roman" w:hAnsi="Times New Roman" w:cs="Times New Roman"/>
+          <w:sz w:val="24"/>
+          <w:szCs w:val="24"/>
+        </w:rPr>
+        <w:t>.</w:t>
+      </w:r>
+      <w:r>
+        <w:rPr>
+          <w:rFonts w:ascii="Times New Roman" w:hAnsi="Times New Roman" w:cs="Times New Roman"/>
+          <w:sz w:val="24"/>
+          <w:szCs w:val="24"/>
+        </w:rPr>
+        <w:t xml:space="preserve"> 4.</w:t>
       </w:r>
     </w:p>
     <w:p>
@@ -154,64 +210,11 @@
           <w:sz w:val="24"/>
           <w:szCs w:val="24"/>
         </w:rPr>
-        <w:br w:type="page"/>
-      </w:r>
-    </w:p>
-    <w:p>
-      <w:pPr>
-        <w:rPr>
-          <w:rFonts w:ascii="Times New Roman" w:hAnsi="Times New Roman" w:cs="Times New Roman"/>
-          <w:sz w:val="24"/>
-          <w:szCs w:val="24"/>
-        </w:rPr>
-      </w:pPr>
-      <w:r>
-        <w:rPr>
-          <w:rFonts w:ascii="Times New Roman" w:hAnsi="Times New Roman" w:cs="Times New Roman"/>
-          <w:sz w:val="24"/>
-          <w:szCs w:val="24"/>
-        </w:rPr>
-        <w:lastRenderedPageBreak/>
-        <w:t> </w:t>
-      </w:r>
-    </w:p>
-    <w:p>
-      <w:pPr>
-        <w:rPr>
-          <w:rFonts w:ascii="Times New Roman" w:hAnsi="Times New Roman" w:cs="Times New Roman"/>
-          <w:sz w:val="24"/>
-          <w:szCs w:val="24"/>
-        </w:rPr>
-      </w:pPr>
-      <w:r>
-        <w:rPr>
-          <w:rFonts w:ascii="Times New Roman" w:hAnsi="Times New Roman" w:cs="Times New Roman"/>
-          <w:sz w:val="24"/>
-          <w:szCs w:val="24"/>
-        </w:rPr>
-        <w:t>Fig 2.</w:t>
-      </w:r>
-    </w:p>
-    <w:p>
-      <w:pPr>
-        <w:rPr>
-          <w:rFonts w:ascii="Times New Roman" w:hAnsi="Times New Roman" w:cs="Times New Roman"/>
-          <w:sz w:val="24"/>
-          <w:szCs w:val="24"/>
-        </w:rPr>
-      </w:pPr>
-      <w:r>
-        <w:rPr>
-          <w:rFonts w:ascii="Times New Roman" w:hAnsi="Times New Roman" w:cs="Times New Roman"/>
-          <w:noProof/>
-          <w:sz w:val="24"/>
-          <w:szCs w:val="24"/>
-        </w:rPr>
         <w:drawing>
-          <wp:inline distT="0" distB="0" distL="0" distR="0" wp14:anchorId="352521D0" wp14:editId="53515743">
+          <wp:inline distT="0" distB="0" distL="0" distR="0" wp14:anchorId="1D410BF6" wp14:editId="46D39CEC">
             <wp:extent cx="5943600" cy="1981200"/>
             <wp:effectExtent l="0" t="0" r="0" b="0"/>
-            <wp:docPr id="5" name="Graphic 5"/>
+            <wp:docPr id="4" name="Graphic 4"/>
             <wp:cNvGraphicFramePr>
               <a:graphicFrameLocks xmlns:a="http://schemas.openxmlformats.org/drawingml/2006/main" noChangeAspect="1"/>
             </wp:cNvGraphicFramePr>
@@ -219,7 +222,7 @@
               <a:graphicData uri="http://schemas.openxmlformats.org/drawingml/2006/picture">
                 <pic:pic xmlns:pic="http://schemas.openxmlformats.org/drawingml/2006/picture">
                   <pic:nvPicPr>
-                    <pic:cNvPr id="5" name="Graphic 5"/>
+                    <pic:cNvPr id="4" name="Graphic 4"/>
                     <pic:cNvPicPr/>
                   </pic:nvPicPr>
                   <pic:blipFill>
@@ -252,6 +255,111 @@
           </wp:inline>
         </w:drawing>
       </w:r>
+      <w:r>
+        <w:rPr>
+          <w:rFonts w:ascii="Times New Roman" w:hAnsi="Times New Roman" w:cs="Times New Roman"/>
+          <w:noProof/>
+          <w:sz w:val="24"/>
+          <w:szCs w:val="24"/>
+        </w:rPr>
+        <w:br w:type="page"/>
+      </w:r>
+    </w:p>
+    <w:p>
+      <w:pPr>
+        <w:rPr>
+          <w:rFonts w:ascii="Times New Roman" w:hAnsi="Times New Roman" w:cs="Times New Roman"/>
+          <w:sz w:val="24"/>
+          <w:szCs w:val="24"/>
+        </w:rPr>
+      </w:pPr>
+      <w:r>
+        <w:rPr>
+          <w:rFonts w:ascii="Times New Roman" w:hAnsi="Times New Roman" w:cs="Times New Roman"/>
+          <w:sz w:val="24"/>
+          <w:szCs w:val="24"/>
+        </w:rPr>
+        <w:lastRenderedPageBreak/>
+        <w:t> </w:t>
+      </w:r>
+    </w:p>
+    <w:p>
+      <w:pPr>
+        <w:rPr>
+          <w:rFonts w:ascii="Times New Roman" w:hAnsi="Times New Roman" w:cs="Times New Roman"/>
+          <w:sz w:val="24"/>
+          <w:szCs w:val="24"/>
+        </w:rPr>
+      </w:pPr>
+      <w:r>
+        <w:rPr>
+          <w:rFonts w:ascii="Times New Roman" w:hAnsi="Times New Roman" w:cs="Times New Roman"/>
+          <w:sz w:val="24"/>
+          <w:szCs w:val="24"/>
+        </w:rPr>
+        <w:t>Fig 2.</w:t>
+      </w:r>
+    </w:p>
+    <w:p>
+      <w:pPr>
+        <w:rPr>
+          <w:rFonts w:ascii="Times New Roman" w:hAnsi="Times New Roman" w:cs="Times New Roman"/>
+          <w:sz w:val="24"/>
+          <w:szCs w:val="24"/>
+        </w:rPr>
+      </w:pPr>
+      <w:r>
+        <w:rPr>
+          <w:rFonts w:ascii="Times New Roman" w:hAnsi="Times New Roman" w:cs="Times New Roman"/>
+          <w:noProof/>
+          <w:sz w:val="24"/>
+          <w:szCs w:val="24"/>
+        </w:rPr>
+        <w:drawing>
+          <wp:inline distT="0" distB="0" distL="0" distR="0" wp14:anchorId="352521D0" wp14:editId="53515743">
+            <wp:extent cx="5943600" cy="1981200"/>
+            <wp:effectExtent l="0" t="0" r="0" b="0"/>
+            <wp:docPr id="5" name="Graphic 5"/>
+            <wp:cNvGraphicFramePr>
+              <a:graphicFrameLocks xmlns:a="http://schemas.openxmlformats.org/drawingml/2006/main" noChangeAspect="1"/>
+            </wp:cNvGraphicFramePr>
+            <a:graphic xmlns:a="http://schemas.openxmlformats.org/drawingml/2006/main">
+              <a:graphicData uri="http://schemas.openxmlformats.org/drawingml/2006/picture">
+                <pic:pic xmlns:pic="http://schemas.openxmlformats.org/drawingml/2006/picture">
+                  <pic:nvPicPr>
+                    <pic:cNvPr id="5" name="Graphic 5"/>
+                    <pic:cNvPicPr/>
+                  </pic:nvPicPr>
+                  <pic:blipFill>
+                    <a:blip r:embed="rId6" cstate="print">
+                      <a:extLst>
+                        <a:ext uri="{28A0092B-C50C-407E-A947-70E740481C1C}">
+                          <a14:useLocalDpi xmlns:a14="http://schemas.microsoft.com/office/drawing/2010/main" val="0"/>
+                        </a:ext>
+                        <a:ext uri="{96DAC541-7B7A-43D3-8B79-37D633B846F1}">
+                          <asvg:svgBlip xmlns:asvg="http://schemas.microsoft.com/office/drawing/2016/SVG/main" r:embed="rId7"/>
+                        </a:ext>
+                      </a:extLst>
+                    </a:blip>
+                    <a:stretch>
+                      <a:fillRect/>
+                    </a:stretch>
+                  </pic:blipFill>
+                  <pic:spPr>
+                    <a:xfrm>
+                      <a:off x="0" y="0"/>
+                      <a:ext cx="5943600" cy="1981200"/>
+                    </a:xfrm>
+                    <a:prstGeom prst="rect">
+                      <a:avLst/>
+                    </a:prstGeom>
+                  </pic:spPr>
+                </pic:pic>
+              </a:graphicData>
+            </a:graphic>
+          </wp:inline>
+        </w:drawing>
+      </w:r>
     </w:p>
     <w:p>
       <w:pPr>
@@ -345,7 +453,7 @@
                     <pic:cNvPicPr/>
                   </pic:nvPicPr>
                   <pic:blipFill>
-                    <a:blip r:embed="rId6" cstate="print">
+                    <a:blip r:embed="rId8" cstate="print">
                       <a:extLst>
                         <a:ext uri="{28A0092B-C50C-407E-A947-70E740481C1C}">
                           <a14:useLocalDpi xmlns:a14="http://schemas.microsoft.com/office/drawing/2010/main" val="0"/>
@@ -447,13 +555,13 @@
                     <pic:cNvPicPr/>
                   </pic:nvPicPr>
                   <pic:blipFill>
-                    <a:blip r:embed="rId7" cstate="print">
+                    <a:blip r:embed="rId9" cstate="print">
                       <a:extLst>
                         <a:ext uri="{28A0092B-C50C-407E-A947-70E740481C1C}">
                           <a14:useLocalDpi xmlns:a14="http://schemas.microsoft.com/office/drawing/2010/main" val="0"/>
                         </a:ext>
                         <a:ext uri="{96DAC541-7B7A-43D3-8B79-37D633B846F1}">
-                          <asvg:svgBlip xmlns:asvg="http://schemas.microsoft.com/office/drawing/2016/SVG/main" r:embed="rId8"/>
+                          <asvg:svgBlip xmlns:asvg="http://schemas.microsoft.com/office/drawing/2016/SVG/main" r:embed="rId10"/>
                         </a:ext>
                       </a:extLst>
                     </a:blip>

</xml_diff>

<commit_message>
Add figure 4cd to figures manuscript file.
</commit_message>
<xml_diff>
--- a/Manuscripts/GH Trophic Project 2021 Figures.docx
+++ b/Manuscripts/GH Trophic Project 2021 Figures.docx
@@ -50,6 +50,14 @@
           <w:szCs w:val="24"/>
         </w:rPr>
         <w:t xml:space="preserve"> 1.</w:t>
+      </w:r>
+      <w:r>
+        <w:rPr>
+          <w:rFonts w:ascii="Times New Roman" w:hAnsi="Times New Roman" w:cs="Times New Roman"/>
+          <w:sz w:val="24"/>
+          <w:szCs w:val="24"/>
+        </w:rPr>
+        <w:t xml:space="preserve"> </w:t>
       </w:r>
     </w:p>
     <w:p>
@@ -562,6 +570,67 @@
                         </a:ext>
                         <a:ext uri="{96DAC541-7B7A-43D3-8B79-37D633B846F1}">
                           <asvg:svgBlip xmlns:asvg="http://schemas.microsoft.com/office/drawing/2016/SVG/main" r:embed="rId10"/>
+                        </a:ext>
+                      </a:extLst>
+                    </a:blip>
+                    <a:stretch>
+                      <a:fillRect/>
+                    </a:stretch>
+                  </pic:blipFill>
+                  <pic:spPr>
+                    <a:xfrm>
+                      <a:off x="0" y="0"/>
+                      <a:ext cx="5943600" cy="1981200"/>
+                    </a:xfrm>
+                    <a:prstGeom prst="rect">
+                      <a:avLst/>
+                    </a:prstGeom>
+                  </pic:spPr>
+                </pic:pic>
+              </a:graphicData>
+            </a:graphic>
+          </wp:inline>
+        </w:drawing>
+      </w:r>
+    </w:p>
+    <w:p>
+      <w:pPr>
+        <w:rPr>
+          <w:rFonts w:ascii="Times New Roman" w:hAnsi="Times New Roman" w:cs="Times New Roman"/>
+          <w:sz w:val="24"/>
+          <w:szCs w:val="24"/>
+        </w:rPr>
+      </w:pPr>
+      <w:r>
+        <w:rPr>
+          <w:rFonts w:ascii="Times New Roman" w:hAnsi="Times New Roman" w:cs="Times New Roman"/>
+          <w:noProof/>
+          <w:sz w:val="24"/>
+          <w:szCs w:val="24"/>
+        </w:rPr>
+        <w:drawing>
+          <wp:inline distT="0" distB="0" distL="0" distR="0" wp14:anchorId="7B2904D1" wp14:editId="6B20F34B">
+            <wp:extent cx="5943600" cy="1981200"/>
+            <wp:effectExtent l="0" t="0" r="0" b="0"/>
+            <wp:docPr id="1" name="Graphic 1"/>
+            <wp:cNvGraphicFramePr>
+              <a:graphicFrameLocks xmlns:a="http://schemas.openxmlformats.org/drawingml/2006/main" noChangeAspect="1"/>
+            </wp:cNvGraphicFramePr>
+            <a:graphic xmlns:a="http://schemas.openxmlformats.org/drawingml/2006/main">
+              <a:graphicData uri="http://schemas.openxmlformats.org/drawingml/2006/picture">
+                <pic:pic xmlns:pic="http://schemas.openxmlformats.org/drawingml/2006/picture">
+                  <pic:nvPicPr>
+                    <pic:cNvPr id="1" name="Graphic 1"/>
+                    <pic:cNvPicPr/>
+                  </pic:nvPicPr>
+                  <pic:blipFill>
+                    <a:blip r:embed="rId11" cstate="print">
+                      <a:extLst>
+                        <a:ext uri="{28A0092B-C50C-407E-A947-70E740481C1C}">
+                          <a14:useLocalDpi xmlns:a14="http://schemas.microsoft.com/office/drawing/2010/main" val="0"/>
+                        </a:ext>
+                        <a:ext uri="{96DAC541-7B7A-43D3-8B79-37D633B846F1}">
+                          <asvg:svgBlip xmlns:asvg="http://schemas.microsoft.com/office/drawing/2016/SVG/main" r:embed="rId12"/>
                         </a:ext>
                       </a:extLst>
                     </a:blip>

</xml_diff>

<commit_message>
First draft of figure captions, using Singer et al Journal of Animal Ecology figure captions as a guide.
</commit_message>
<xml_diff>
--- a/Manuscripts/GH Trophic Project 2021 Figures.docx
+++ b/Manuscripts/GH Trophic Project 2021 Figures.docx
@@ -59,6 +59,135 @@
         </w:rPr>
         <w:t xml:space="preserve"> </w:t>
       </w:r>
+      <w:r>
+        <w:rPr>
+          <w:rFonts w:ascii="Times New Roman" w:hAnsi="Times New Roman" w:cs="Times New Roman"/>
+          <w:sz w:val="24"/>
+          <w:szCs w:val="24"/>
+        </w:rPr>
+        <w:t>Arthropod biomass among the ten sampled host-plant species</w:t>
+      </w:r>
+      <w:r>
+        <w:rPr>
+          <w:rFonts w:ascii="Times New Roman" w:hAnsi="Times New Roman" w:cs="Times New Roman"/>
+          <w:sz w:val="24"/>
+          <w:szCs w:val="24"/>
+        </w:rPr>
+        <w:t xml:space="preserve"> (1a)</w:t>
+      </w:r>
+      <w:r>
+        <w:rPr>
+          <w:rFonts w:ascii="Times New Roman" w:hAnsi="Times New Roman" w:cs="Times New Roman"/>
+          <w:sz w:val="24"/>
+          <w:szCs w:val="24"/>
+        </w:rPr>
+        <w:t xml:space="preserve"> and pooled </w:t>
+      </w:r>
+      <w:r>
+        <w:rPr>
+          <w:rFonts w:ascii="Times New Roman" w:hAnsi="Times New Roman" w:cs="Times New Roman"/>
+          <w:sz w:val="24"/>
+          <w:szCs w:val="24"/>
+        </w:rPr>
+        <w:t>comparison between nat</w:t>
+      </w:r>
+      <w:r>
+        <w:rPr>
+          <w:rFonts w:ascii="Times New Roman" w:hAnsi="Times New Roman" w:cs="Times New Roman"/>
+          <w:sz w:val="24"/>
+          <w:szCs w:val="24"/>
+        </w:rPr>
+        <w:t>ive and non-native plant groups</w:t>
+      </w:r>
+      <w:r>
+        <w:rPr>
+          <w:rFonts w:ascii="Times New Roman" w:hAnsi="Times New Roman" w:cs="Times New Roman"/>
+          <w:sz w:val="24"/>
+          <w:szCs w:val="24"/>
+        </w:rPr>
+        <w:t xml:space="preserve"> (1b)</w:t>
+      </w:r>
+      <w:r>
+        <w:rPr>
+          <w:rFonts w:ascii="Times New Roman" w:hAnsi="Times New Roman" w:cs="Times New Roman"/>
+          <w:sz w:val="24"/>
+          <w:szCs w:val="24"/>
+        </w:rPr>
+        <w:t>. Biomass is reported as total wet mass collected from branches with bird-bag exclusion treatment.</w:t>
+      </w:r>
+      <w:r>
+        <w:rPr>
+          <w:rFonts w:ascii="Times New Roman" w:hAnsi="Times New Roman" w:cs="Times New Roman"/>
+          <w:sz w:val="24"/>
+          <w:szCs w:val="24"/>
+        </w:rPr>
+        <w:t xml:space="preserve"> </w:t>
+      </w:r>
+      <w:r>
+        <w:rPr>
+          <w:rFonts w:ascii="Times New Roman" w:hAnsi="Times New Roman" w:cs="Times New Roman"/>
+          <w:sz w:val="24"/>
+          <w:szCs w:val="24"/>
+        </w:rPr>
+        <w:t>M</w:t>
+      </w:r>
+      <w:r>
+        <w:rPr>
+          <w:rFonts w:ascii="Times New Roman" w:hAnsi="Times New Roman" w:cs="Times New Roman"/>
+          <w:sz w:val="24"/>
+          <w:szCs w:val="24"/>
+        </w:rPr>
+        <w:t>ean</w:t>
+      </w:r>
+      <w:r>
+        <w:rPr>
+          <w:rFonts w:ascii="Times New Roman" w:hAnsi="Times New Roman" w:cs="Times New Roman"/>
+          <w:sz w:val="24"/>
+          <w:szCs w:val="24"/>
+        </w:rPr>
+        <w:t xml:space="preserve"> ± SE</w:t>
+      </w:r>
+      <w:r>
+        <w:rPr>
+          <w:rFonts w:ascii="Times New Roman" w:hAnsi="Times New Roman" w:cs="Times New Roman"/>
+          <w:sz w:val="24"/>
+          <w:szCs w:val="24"/>
+        </w:rPr>
+        <w:t xml:space="preserve"> is plotted</w:t>
+      </w:r>
+      <w:r>
+        <w:rPr>
+          <w:rFonts w:ascii="Times New Roman" w:hAnsi="Times New Roman" w:cs="Times New Roman"/>
+          <w:sz w:val="24"/>
+          <w:szCs w:val="24"/>
+        </w:rPr>
+        <w:t>, with levels of significance illustrated for native versus non-native plant groups using grouped, planned contrasts.</w:t>
+      </w:r>
+      <w:r>
+        <w:rPr>
+          <w:rFonts w:ascii="Times New Roman" w:hAnsi="Times New Roman" w:cs="Times New Roman"/>
+          <w:sz w:val="24"/>
+          <w:szCs w:val="24"/>
+        </w:rPr>
+        <w:t xml:space="preserve"> P-values for plant species and plant group effects shown in Table </w:t>
+      </w:r>
+      <w:r>
+        <w:rPr>
+          <w:rFonts w:ascii="Times New Roman" w:hAnsi="Times New Roman" w:cs="Times New Roman"/>
+          <w:sz w:val="24"/>
+          <w:szCs w:val="24"/>
+          <w:highlight w:val="yellow"/>
+        </w:rPr>
+        <w:t>S2</w:t>
+      </w:r>
+      <w:r>
+        <w:rPr>
+          <w:rFonts w:ascii="Times New Roman" w:hAnsi="Times New Roman" w:cs="Times New Roman"/>
+          <w:sz w:val="24"/>
+          <w:szCs w:val="24"/>
+        </w:rPr>
+        <w:t>.</w:t>
+      </w:r>
     </w:p>
     <w:p>
       <w:pPr>
@@ -84,6 +213,88 @@
         </w:rPr>
         <w:t xml:space="preserve"> 2.</w:t>
       </w:r>
+      <w:r>
+        <w:rPr>
+          <w:rFonts w:ascii="Times New Roman" w:hAnsi="Times New Roman" w:cs="Times New Roman"/>
+          <w:sz w:val="24"/>
+          <w:szCs w:val="24"/>
+        </w:rPr>
+        <w:t xml:space="preserve"> Effect size of bird exclusion treatment among ten sampled host-plant species (2a) and pooled comparison between native and non-native plant groups (2b). Bird exclusion effect size reported as Log-Response Ratios (LRR), in which positive values &gt;0 indicate a significant reduction in arthropod abundance in response to bird predation. </w:t>
+      </w:r>
+      <w:r>
+        <w:rPr>
+          <w:rFonts w:ascii="Times New Roman" w:hAnsi="Times New Roman" w:cs="Times New Roman"/>
+          <w:sz w:val="24"/>
+          <w:szCs w:val="24"/>
+        </w:rPr>
+        <w:t>M</w:t>
+      </w:r>
+      <w:r>
+        <w:rPr>
+          <w:rFonts w:ascii="Times New Roman" w:hAnsi="Times New Roman" w:cs="Times New Roman"/>
+          <w:sz w:val="24"/>
+          <w:szCs w:val="24"/>
+        </w:rPr>
+        <w:t>ean</w:t>
+      </w:r>
+      <w:r>
+        <w:rPr>
+          <w:rFonts w:ascii="Times New Roman" w:hAnsi="Times New Roman" w:cs="Times New Roman"/>
+          <w:sz w:val="24"/>
+          <w:szCs w:val="24"/>
+        </w:rPr>
+        <w:t xml:space="preserve"> ± SE</w:t>
+      </w:r>
+      <w:r>
+        <w:rPr>
+          <w:rFonts w:ascii="Times New Roman" w:hAnsi="Times New Roman" w:cs="Times New Roman"/>
+          <w:sz w:val="24"/>
+          <w:szCs w:val="24"/>
+        </w:rPr>
+        <w:t xml:space="preserve"> is plotted, with levels of significance illustrated for native versus non-native plant groups using grouped, planned contrasts.</w:t>
+      </w:r>
+      <w:r>
+        <w:rPr>
+          <w:rFonts w:ascii="Times New Roman" w:hAnsi="Times New Roman" w:cs="Times New Roman"/>
+          <w:sz w:val="24"/>
+          <w:szCs w:val="24"/>
+        </w:rPr>
+        <w:t xml:space="preserve"> </w:t>
+      </w:r>
+      <w:r>
+        <w:rPr>
+          <w:rFonts w:ascii="Times New Roman" w:hAnsi="Times New Roman" w:cs="Times New Roman"/>
+          <w:sz w:val="24"/>
+          <w:szCs w:val="24"/>
+        </w:rPr>
+        <w:t xml:space="preserve">P-values for plant species and plant group effects shown in Table </w:t>
+      </w:r>
+      <w:r>
+        <w:rPr>
+          <w:rFonts w:ascii="Times New Roman" w:hAnsi="Times New Roman" w:cs="Times New Roman"/>
+          <w:sz w:val="24"/>
+          <w:szCs w:val="24"/>
+          <w:highlight w:val="yellow"/>
+        </w:rPr>
+        <w:t>S</w:t>
+      </w:r>
+      <w:r>
+        <w:rPr>
+          <w:rFonts w:ascii="Times New Roman" w:hAnsi="Times New Roman" w:cs="Times New Roman"/>
+          <w:sz w:val="24"/>
+          <w:szCs w:val="24"/>
+          <w:highlight w:val="yellow"/>
+        </w:rPr>
+        <w:t>3</w:t>
+      </w:r>
+      <w:r>
+        <w:rPr>
+          <w:rFonts w:ascii="Times New Roman" w:hAnsi="Times New Roman" w:cs="Times New Roman"/>
+          <w:sz w:val="24"/>
+          <w:szCs w:val="24"/>
+        </w:rPr>
+        <w:t>.</w:t>
+      </w:r>
     </w:p>
     <w:p>
       <w:pPr>
@@ -117,6 +328,120 @@
         </w:rPr>
         <w:t xml:space="preserve"> 3.</w:t>
       </w:r>
+      <w:r>
+        <w:rPr>
+          <w:rFonts w:ascii="Times New Roman" w:hAnsi="Times New Roman" w:cs="Times New Roman"/>
+          <w:sz w:val="24"/>
+          <w:szCs w:val="24"/>
+        </w:rPr>
+        <w:t xml:space="preserve"> Effects of bird-bag exclusion treatment</w:t>
+      </w:r>
+      <w:r>
+        <w:rPr>
+          <w:rFonts w:ascii="Times New Roman" w:hAnsi="Times New Roman" w:cs="Times New Roman"/>
+          <w:sz w:val="24"/>
+          <w:szCs w:val="24"/>
+        </w:rPr>
+        <w:t xml:space="preserve"> under the context of native versus non-native host-plant groups. </w:t>
+      </w:r>
+      <w:r>
+        <w:rPr>
+          <w:rFonts w:ascii="Times New Roman" w:hAnsi="Times New Roman" w:cs="Times New Roman"/>
+          <w:sz w:val="24"/>
+          <w:szCs w:val="24"/>
+        </w:rPr>
+        <w:t>M</w:t>
+      </w:r>
+      <w:r>
+        <w:rPr>
+          <w:rFonts w:ascii="Times New Roman" w:hAnsi="Times New Roman" w:cs="Times New Roman"/>
+          <w:sz w:val="24"/>
+          <w:szCs w:val="24"/>
+        </w:rPr>
+        <w:t>ean</w:t>
+      </w:r>
+      <w:r>
+        <w:rPr>
+          <w:rFonts w:ascii="Times New Roman" w:hAnsi="Times New Roman" w:cs="Times New Roman"/>
+          <w:sz w:val="24"/>
+          <w:szCs w:val="24"/>
+        </w:rPr>
+        <w:t xml:space="preserve"> ± SE</w:t>
+      </w:r>
+      <w:r>
+        <w:rPr>
+          <w:rFonts w:ascii="Times New Roman" w:hAnsi="Times New Roman" w:cs="Times New Roman"/>
+          <w:sz w:val="24"/>
+          <w:szCs w:val="24"/>
+        </w:rPr>
+        <w:t xml:space="preserve"> is plotted</w:t>
+      </w:r>
+      <w:r>
+        <w:rPr>
+          <w:rFonts w:ascii="Times New Roman" w:hAnsi="Times New Roman" w:cs="Times New Roman"/>
+          <w:sz w:val="24"/>
+          <w:szCs w:val="24"/>
+        </w:rPr>
+        <w:t xml:space="preserve"> and points within each panel without shared letters are significantly different from each other (Scheffe’s test for pairwise comparisons). Each panel indicates the response of a single taxonomic group and changes in abundance: 3a. Araneae (true spiders), 3b. Hemiptera (herbivorous true bug families), 3c. Lepidoptera (caterpillars), and 3d. Orthoptera (tree crickets and katydids).</w:t>
+      </w:r>
+      <w:r>
+        <w:rPr>
+          <w:rFonts w:ascii="Times New Roman" w:hAnsi="Times New Roman" w:cs="Times New Roman"/>
+          <w:sz w:val="24"/>
+          <w:szCs w:val="24"/>
+        </w:rPr>
+        <w:t xml:space="preserve"> </w:t>
+      </w:r>
+      <w:r>
+        <w:rPr>
+          <w:rFonts w:ascii="Times New Roman" w:hAnsi="Times New Roman" w:cs="Times New Roman"/>
+          <w:sz w:val="24"/>
+          <w:szCs w:val="24"/>
+        </w:rPr>
+        <w:t xml:space="preserve">P-values for </w:t>
+      </w:r>
+      <w:r>
+        <w:rPr>
+          <w:rFonts w:ascii="Times New Roman" w:hAnsi="Times New Roman" w:cs="Times New Roman"/>
+          <w:sz w:val="24"/>
+          <w:szCs w:val="24"/>
+        </w:rPr>
+        <w:t>bird-bag exclusion treatments</w:t>
+      </w:r>
+      <w:r>
+        <w:rPr>
+          <w:rFonts w:ascii="Times New Roman" w:hAnsi="Times New Roman" w:cs="Times New Roman"/>
+          <w:sz w:val="24"/>
+          <w:szCs w:val="24"/>
+        </w:rPr>
+        <w:t xml:space="preserve"> and plant group effects shown in Table </w:t>
+      </w:r>
+      <w:r>
+        <w:rPr>
+          <w:rFonts w:ascii="Times New Roman" w:hAnsi="Times New Roman" w:cs="Times New Roman"/>
+          <w:sz w:val="24"/>
+          <w:szCs w:val="24"/>
+          <w:highlight w:val="yellow"/>
+        </w:rPr>
+        <w:t>S</w:t>
+      </w:r>
+      <w:r>
+        <w:rPr>
+          <w:rFonts w:ascii="Times New Roman" w:hAnsi="Times New Roman" w:cs="Times New Roman"/>
+          <w:sz w:val="24"/>
+          <w:szCs w:val="24"/>
+          <w:highlight w:val="yellow"/>
+        </w:rPr>
+        <w:t>4</w:t>
+      </w:r>
+      <w:r>
+        <w:rPr>
+          <w:rFonts w:ascii="Times New Roman" w:hAnsi="Times New Roman" w:cs="Times New Roman"/>
+          <w:sz w:val="24"/>
+          <w:szCs w:val="24"/>
+        </w:rPr>
+        <w:t>.</w:t>
+      </w:r>
     </w:p>
     <w:p>
       <w:pPr>
@@ -149,6 +474,120 @@
           <w:szCs w:val="24"/>
         </w:rPr>
         <w:t xml:space="preserve"> 4.</w:t>
+      </w:r>
+      <w:r>
+        <w:rPr>
+          <w:rFonts w:ascii="Times New Roman" w:hAnsi="Times New Roman" w:cs="Times New Roman"/>
+          <w:sz w:val="24"/>
+          <w:szCs w:val="24"/>
+        </w:rPr>
+        <w:t xml:space="preserve"> </w:t>
+      </w:r>
+      <w:r>
+        <w:rPr>
+          <w:rFonts w:ascii="Times New Roman" w:hAnsi="Times New Roman" w:cs="Times New Roman"/>
+          <w:sz w:val="24"/>
+          <w:szCs w:val="24"/>
+        </w:rPr>
+        <w:t xml:space="preserve">Total % Nitrogen for insect herbivores (4a &amp; 4b) and true spiders (4c &amp; 4d) among ten host-plant species and pooled comparisons between native and non-native plant groups. Nitrogen content is measured as the total molecular mass of elemental nitrogen relative to total mass of a single sample from an experimental host-plant branch. </w:t>
+      </w:r>
+      <w:r>
+        <w:rPr>
+          <w:rFonts w:ascii="Times New Roman" w:hAnsi="Times New Roman" w:cs="Times New Roman"/>
+          <w:sz w:val="24"/>
+          <w:szCs w:val="24"/>
+        </w:rPr>
+        <w:t>M</w:t>
+      </w:r>
+      <w:r>
+        <w:rPr>
+          <w:rFonts w:ascii="Times New Roman" w:hAnsi="Times New Roman" w:cs="Times New Roman"/>
+          <w:sz w:val="24"/>
+          <w:szCs w:val="24"/>
+        </w:rPr>
+        <w:t>ean</w:t>
+      </w:r>
+      <w:r>
+        <w:rPr>
+          <w:rFonts w:ascii="Times New Roman" w:hAnsi="Times New Roman" w:cs="Times New Roman"/>
+          <w:sz w:val="24"/>
+          <w:szCs w:val="24"/>
+        </w:rPr>
+        <w:t xml:space="preserve"> ± SE</w:t>
+      </w:r>
+      <w:r>
+        <w:rPr>
+          <w:rFonts w:ascii="Times New Roman" w:hAnsi="Times New Roman" w:cs="Times New Roman"/>
+          <w:sz w:val="24"/>
+          <w:szCs w:val="24"/>
+        </w:rPr>
+        <w:t xml:space="preserve"> is plotted </w:t>
+      </w:r>
+      <w:r>
+        <w:rPr>
+          <w:rFonts w:ascii="Times New Roman" w:hAnsi="Times New Roman" w:cs="Times New Roman"/>
+          <w:sz w:val="24"/>
+          <w:szCs w:val="24"/>
+        </w:rPr>
+        <w:t>with levels of significance illustrated for native versus non-native plant groups using grouped, planned contrasts.</w:t>
+      </w:r>
+      <w:r>
+        <w:rPr>
+          <w:rFonts w:ascii="Times New Roman" w:hAnsi="Times New Roman" w:cs="Times New Roman"/>
+          <w:sz w:val="24"/>
+          <w:szCs w:val="24"/>
+        </w:rPr>
+        <w:t xml:space="preserve"> </w:t>
+      </w:r>
+      <w:r>
+        <w:rPr>
+          <w:rFonts w:ascii="Times New Roman" w:hAnsi="Times New Roman" w:cs="Times New Roman"/>
+          <w:sz w:val="24"/>
+          <w:szCs w:val="24"/>
+        </w:rPr>
+        <w:t xml:space="preserve">P-values for </w:t>
+      </w:r>
+      <w:r>
+        <w:rPr>
+          <w:rFonts w:ascii="Times New Roman" w:hAnsi="Times New Roman" w:cs="Times New Roman"/>
+          <w:sz w:val="24"/>
+          <w:szCs w:val="24"/>
+        </w:rPr>
+        <w:t>host-plant species</w:t>
+      </w:r>
+      <w:r>
+        <w:rPr>
+          <w:rFonts w:ascii="Times New Roman" w:hAnsi="Times New Roman" w:cs="Times New Roman"/>
+          <w:sz w:val="24"/>
+          <w:szCs w:val="24"/>
+        </w:rPr>
+        <w:t xml:space="preserve"> and plant group effects shown in Table </w:t>
+      </w:r>
+      <w:r>
+        <w:rPr>
+          <w:rFonts w:ascii="Times New Roman" w:hAnsi="Times New Roman" w:cs="Times New Roman"/>
+          <w:sz w:val="24"/>
+          <w:szCs w:val="24"/>
+          <w:highlight w:val="yellow"/>
+        </w:rPr>
+        <w:t>S</w:t>
+      </w:r>
+      <w:r>
+        <w:rPr>
+          <w:rFonts w:ascii="Times New Roman" w:hAnsi="Times New Roman" w:cs="Times New Roman"/>
+          <w:sz w:val="24"/>
+          <w:szCs w:val="24"/>
+          <w:highlight w:val="yellow"/>
+        </w:rPr>
+        <w:t>5</w:t>
+      </w:r>
+      <w:r>
+        <w:rPr>
+          <w:rFonts w:ascii="Times New Roman" w:hAnsi="Times New Roman" w:cs="Times New Roman"/>
+          <w:sz w:val="24"/>
+          <w:szCs w:val="24"/>
+        </w:rPr>
+        <w:t>.</w:t>
       </w:r>
     </w:p>
     <w:p>

</xml_diff>

<commit_message>
Update figure 3 scaling and remove some unused figures.
</commit_message>
<xml_diff>
--- a/Manuscripts/GH Trophic Project 2021 Figures.docx
+++ b/Manuscripts/GH Trophic Project 2021 Figures.docx
@@ -259,6 +259,146 @@
           <w:sz w:val="24"/>
           <w:szCs w:val="24"/>
         </w:rPr>
+        <w:t xml:space="preserve"> P-values for plant species and plant group effects shown in Table </w:t>
+      </w:r>
+      <w:r>
+        <w:rPr>
+          <w:rFonts w:ascii="Times New Roman" w:hAnsi="Times New Roman" w:cs="Times New Roman"/>
+          <w:sz w:val="24"/>
+          <w:szCs w:val="24"/>
+          <w:highlight w:val="yellow"/>
+        </w:rPr>
+        <w:t>S3</w:t>
+      </w:r>
+      <w:r>
+        <w:rPr>
+          <w:rFonts w:ascii="Times New Roman" w:hAnsi="Times New Roman" w:cs="Times New Roman"/>
+          <w:sz w:val="24"/>
+          <w:szCs w:val="24"/>
+        </w:rPr>
+        <w:t>.</w:t>
+      </w:r>
+    </w:p>
+    <w:p>
+      <w:pPr>
+        <w:rPr>
+          <w:rFonts w:ascii="Times New Roman" w:hAnsi="Times New Roman" w:cs="Times New Roman"/>
+          <w:sz w:val="24"/>
+          <w:szCs w:val="24"/>
+        </w:rPr>
+      </w:pPr>
+      <w:r>
+        <w:rPr>
+          <w:rFonts w:ascii="Times New Roman" w:hAnsi="Times New Roman" w:cs="Times New Roman"/>
+          <w:sz w:val="24"/>
+          <w:szCs w:val="24"/>
+        </w:rPr>
+        <w:t>Fig</w:t>
+      </w:r>
+      <w:r>
+        <w:rPr>
+          <w:rFonts w:ascii="Times New Roman" w:hAnsi="Times New Roman" w:cs="Times New Roman"/>
+          <w:sz w:val="24"/>
+          <w:szCs w:val="24"/>
+        </w:rPr>
+        <w:t>.</w:t>
+      </w:r>
+      <w:r>
+        <w:rPr>
+          <w:rFonts w:ascii="Times New Roman" w:hAnsi="Times New Roman" w:cs="Times New Roman"/>
+          <w:sz w:val="24"/>
+          <w:szCs w:val="24"/>
+        </w:rPr>
+        <w:t xml:space="preserve"> 3.</w:t>
+      </w:r>
+      <w:r>
+        <w:rPr>
+          <w:rFonts w:ascii="Times New Roman" w:hAnsi="Times New Roman" w:cs="Times New Roman"/>
+          <w:sz w:val="24"/>
+          <w:szCs w:val="24"/>
+        </w:rPr>
+        <w:t xml:space="preserve"> Effects of bird-bag exclusion treatment</w:t>
+      </w:r>
+      <w:r>
+        <w:rPr>
+          <w:rFonts w:ascii="Times New Roman" w:hAnsi="Times New Roman" w:cs="Times New Roman"/>
+          <w:sz w:val="24"/>
+          <w:szCs w:val="24"/>
+        </w:rPr>
+        <w:t xml:space="preserve"> under the context of native versus non-native host-plant groups. </w:t>
+      </w:r>
+      <w:r>
+        <w:rPr>
+          <w:rFonts w:ascii="Times New Roman" w:hAnsi="Times New Roman" w:cs="Times New Roman"/>
+          <w:sz w:val="24"/>
+          <w:szCs w:val="24"/>
+        </w:rPr>
+        <w:t xml:space="preserve">Points with lines connecting them are </w:t>
+      </w:r>
+      <w:r>
+        <w:rPr>
+          <w:rFonts w:ascii="Times New Roman" w:hAnsi="Times New Roman" w:cs="Times New Roman"/>
+          <w:sz w:val="24"/>
+          <w:szCs w:val="24"/>
+        </w:rPr>
+        <w:t>significantly different from each other</w:t>
+      </w:r>
+      <w:r>
+        <w:rPr>
+          <w:rFonts w:ascii="Times New Roman" w:hAnsi="Times New Roman" w:cs="Times New Roman"/>
+          <w:sz w:val="24"/>
+          <w:szCs w:val="24"/>
+        </w:rPr>
+        <w:t xml:space="preserve"> if they have different letters</w:t>
+      </w:r>
+      <w:r>
+        <w:rPr>
+          <w:rFonts w:ascii="Times New Roman" w:hAnsi="Times New Roman" w:cs="Times New Roman"/>
+          <w:sz w:val="24"/>
+          <w:szCs w:val="24"/>
+        </w:rPr>
+        <w:t xml:space="preserve"> (</w:t>
+      </w:r>
+      <w:proofErr w:type="spellStart"/>
+      <w:r>
+        <w:rPr>
+          <w:rFonts w:ascii="Times New Roman" w:hAnsi="Times New Roman" w:cs="Times New Roman"/>
+          <w:sz w:val="24"/>
+          <w:szCs w:val="24"/>
+        </w:rPr>
+        <w:t>Scheffe’s</w:t>
+      </w:r>
+      <w:proofErr w:type="spellEnd"/>
+      <w:r>
+        <w:rPr>
+          <w:rFonts w:ascii="Times New Roman" w:hAnsi="Times New Roman" w:cs="Times New Roman"/>
+          <w:sz w:val="24"/>
+          <w:szCs w:val="24"/>
+        </w:rPr>
+        <w:t xml:space="preserve"> test for pairwise comparisons</w:t>
+      </w:r>
+      <w:r>
+        <w:rPr>
+          <w:rFonts w:ascii="Times New Roman" w:hAnsi="Times New Roman" w:cs="Times New Roman"/>
+          <w:sz w:val="24"/>
+          <w:szCs w:val="24"/>
+        </w:rPr>
+        <w:t xml:space="preserve"> were completed for each of the eight sub-panels</w:t>
+      </w:r>
+      <w:r>
+        <w:rPr>
+          <w:rFonts w:ascii="Times New Roman" w:hAnsi="Times New Roman" w:cs="Times New Roman"/>
+          <w:sz w:val="24"/>
+          <w:szCs w:val="24"/>
+        </w:rPr>
+        <w:t>). Each panel indicates the response of a single taxonomic group and changes in</w:t>
+      </w:r>
+      <w:r>
+        <w:rPr>
+          <w:rFonts w:ascii="Times New Roman" w:hAnsi="Times New Roman" w:cs="Times New Roman"/>
+          <w:sz w:val="24"/>
+          <w:szCs w:val="24"/>
+        </w:rPr>
         <w:t xml:space="preserve"> </w:t>
       </w:r>
       <w:r>
@@ -267,7 +407,39 @@
           <w:sz w:val="24"/>
           <w:szCs w:val="24"/>
         </w:rPr>
-        <w:t xml:space="preserve">P-values for plant species and plant group effects shown in Table </w:t>
+        <w:t>M</w:t>
+      </w:r>
+      <w:r>
+        <w:rPr>
+          <w:rFonts w:ascii="Times New Roman" w:hAnsi="Times New Roman" w:cs="Times New Roman"/>
+          <w:sz w:val="24"/>
+          <w:szCs w:val="24"/>
+        </w:rPr>
+        <w:t>ean</w:t>
+      </w:r>
+      <w:r>
+        <w:rPr>
+          <w:rFonts w:ascii="Times New Roman" w:hAnsi="Times New Roman" w:cs="Times New Roman"/>
+          <w:sz w:val="24"/>
+          <w:szCs w:val="24"/>
+        </w:rPr>
+        <w:t xml:space="preserve"> ± SE</w:t>
+      </w:r>
+      <w:r>
+        <w:rPr>
+          <w:rFonts w:ascii="Times New Roman" w:hAnsi="Times New Roman" w:cs="Times New Roman"/>
+          <w:sz w:val="24"/>
+          <w:szCs w:val="24"/>
+        </w:rPr>
+        <w:t xml:space="preserve"> abundance: 3a. Araneae (true spiders), 3b. Hemiptera (herbivorous true bug families), 3c. Lepidoptera (caterpillars), and 3d. Orthoptera (tree crickets and katydids).</w:t>
+      </w:r>
+      <w:r>
+        <w:rPr>
+          <w:rFonts w:ascii="Times New Roman" w:hAnsi="Times New Roman" w:cs="Times New Roman"/>
+          <w:sz w:val="24"/>
+          <w:szCs w:val="24"/>
+        </w:rPr>
+        <w:t xml:space="preserve"> P-values for bird-bag exclusion treatments and plant group effects shown in Table </w:t>
       </w:r>
       <w:r>
         <w:rPr>
@@ -276,7 +448,104 @@
           <w:szCs w:val="24"/>
           <w:highlight w:val="yellow"/>
         </w:rPr>
-        <w:t>S</w:t>
+        <w:t>S4</w:t>
+      </w:r>
+      <w:r>
+        <w:rPr>
+          <w:rFonts w:ascii="Times New Roman" w:hAnsi="Times New Roman" w:cs="Times New Roman"/>
+          <w:sz w:val="24"/>
+          <w:szCs w:val="24"/>
+        </w:rPr>
+        <w:t>.</w:t>
+      </w:r>
+    </w:p>
+    <w:p>
+      <w:pPr>
+        <w:rPr>
+          <w:rFonts w:ascii="Times New Roman" w:hAnsi="Times New Roman" w:cs="Times New Roman"/>
+          <w:sz w:val="24"/>
+          <w:szCs w:val="24"/>
+        </w:rPr>
+      </w:pPr>
+      <w:r>
+        <w:rPr>
+          <w:rFonts w:ascii="Times New Roman" w:hAnsi="Times New Roman" w:cs="Times New Roman"/>
+          <w:sz w:val="24"/>
+          <w:szCs w:val="24"/>
+        </w:rPr>
+        <w:t>Fig</w:t>
+      </w:r>
+      <w:r>
+        <w:rPr>
+          <w:rFonts w:ascii="Times New Roman" w:hAnsi="Times New Roman" w:cs="Times New Roman"/>
+          <w:sz w:val="24"/>
+          <w:szCs w:val="24"/>
+        </w:rPr>
+        <w:t>.</w:t>
+      </w:r>
+      <w:r>
+        <w:rPr>
+          <w:rFonts w:ascii="Times New Roman" w:hAnsi="Times New Roman" w:cs="Times New Roman"/>
+          <w:sz w:val="24"/>
+          <w:szCs w:val="24"/>
+        </w:rPr>
+        <w:t xml:space="preserve"> 4.</w:t>
+      </w:r>
+      <w:r>
+        <w:rPr>
+          <w:rFonts w:ascii="Times New Roman" w:hAnsi="Times New Roman" w:cs="Times New Roman"/>
+          <w:sz w:val="24"/>
+          <w:szCs w:val="24"/>
+        </w:rPr>
+        <w:t xml:space="preserve"> </w:t>
+      </w:r>
+      <w:r>
+        <w:rPr>
+          <w:rFonts w:ascii="Times New Roman" w:hAnsi="Times New Roman" w:cs="Times New Roman"/>
+          <w:sz w:val="24"/>
+          <w:szCs w:val="24"/>
+        </w:rPr>
+        <w:t xml:space="preserve">Total % Nitrogen for insect herbivores (4a &amp; 4b) and true spiders (4c &amp; 4d) among ten host-plant species and pooled comparisons between native and non-native plant groups. Nitrogen content is measured as the total molecular mass of elemental nitrogen relative to total mass of a single sample from an experimental host-plant branch. </w:t>
+      </w:r>
+      <w:r>
+        <w:rPr>
+          <w:rFonts w:ascii="Times New Roman" w:hAnsi="Times New Roman" w:cs="Times New Roman"/>
+          <w:sz w:val="24"/>
+          <w:szCs w:val="24"/>
+        </w:rPr>
+        <w:t>M</w:t>
+      </w:r>
+      <w:r>
+        <w:rPr>
+          <w:rFonts w:ascii="Times New Roman" w:hAnsi="Times New Roman" w:cs="Times New Roman"/>
+          <w:sz w:val="24"/>
+          <w:szCs w:val="24"/>
+        </w:rPr>
+        <w:t>ean</w:t>
+      </w:r>
+      <w:r>
+        <w:rPr>
+          <w:rFonts w:ascii="Times New Roman" w:hAnsi="Times New Roman" w:cs="Times New Roman"/>
+          <w:sz w:val="24"/>
+          <w:szCs w:val="24"/>
+        </w:rPr>
+        <w:t xml:space="preserve"> ± SE</w:t>
+      </w:r>
+      <w:r>
+        <w:rPr>
+          <w:rFonts w:ascii="Times New Roman" w:hAnsi="Times New Roman" w:cs="Times New Roman"/>
+          <w:sz w:val="24"/>
+          <w:szCs w:val="24"/>
+        </w:rPr>
+        <w:t xml:space="preserve"> is plotted with levels of significance illustrated for native versus non-native plant groups using grouped, planned contrasts.</w:t>
+      </w:r>
+      <w:r>
+        <w:rPr>
+          <w:rFonts w:ascii="Times New Roman" w:hAnsi="Times New Roman" w:cs="Times New Roman"/>
+          <w:sz w:val="24"/>
+          <w:szCs w:val="24"/>
+        </w:rPr>
+        <w:t xml:space="preserve"> P-values for host-plant species and plant group effects shown in Table </w:t>
       </w:r>
       <w:r>
         <w:rPr>
@@ -285,301 +554,7 @@
           <w:szCs w:val="24"/>
           <w:highlight w:val="yellow"/>
         </w:rPr>
-        <w:t>3</w:t>
-      </w:r>
-      <w:r>
-        <w:rPr>
-          <w:rFonts w:ascii="Times New Roman" w:hAnsi="Times New Roman" w:cs="Times New Roman"/>
-          <w:sz w:val="24"/>
-          <w:szCs w:val="24"/>
-        </w:rPr>
-        <w:t>.</w:t>
-      </w:r>
-    </w:p>
-    <w:p>
-      <w:pPr>
-        <w:rPr>
-          <w:rFonts w:ascii="Times New Roman" w:hAnsi="Times New Roman" w:cs="Times New Roman"/>
-          <w:sz w:val="24"/>
-          <w:szCs w:val="24"/>
-        </w:rPr>
-      </w:pPr>
-      <w:r>
-        <w:rPr>
-          <w:rFonts w:ascii="Times New Roman" w:hAnsi="Times New Roman" w:cs="Times New Roman"/>
-          <w:sz w:val="24"/>
-          <w:szCs w:val="24"/>
-        </w:rPr>
-        <w:t>Fig</w:t>
-      </w:r>
-      <w:r>
-        <w:rPr>
-          <w:rFonts w:ascii="Times New Roman" w:hAnsi="Times New Roman" w:cs="Times New Roman"/>
-          <w:sz w:val="24"/>
-          <w:szCs w:val="24"/>
-        </w:rPr>
-        <w:t>.</w:t>
-      </w:r>
-      <w:r>
-        <w:rPr>
-          <w:rFonts w:ascii="Times New Roman" w:hAnsi="Times New Roman" w:cs="Times New Roman"/>
-          <w:sz w:val="24"/>
-          <w:szCs w:val="24"/>
-        </w:rPr>
-        <w:t xml:space="preserve"> 3.</w:t>
-      </w:r>
-      <w:r>
-        <w:rPr>
-          <w:rFonts w:ascii="Times New Roman" w:hAnsi="Times New Roman" w:cs="Times New Roman"/>
-          <w:sz w:val="24"/>
-          <w:szCs w:val="24"/>
-        </w:rPr>
-        <w:t xml:space="preserve"> Effects of bird-bag exclusion treatment</w:t>
-      </w:r>
-      <w:r>
-        <w:rPr>
-          <w:rFonts w:ascii="Times New Roman" w:hAnsi="Times New Roman" w:cs="Times New Roman"/>
-          <w:sz w:val="24"/>
-          <w:szCs w:val="24"/>
-        </w:rPr>
-        <w:t xml:space="preserve"> under the context of native versus non-native host-plant groups. </w:t>
-      </w:r>
-      <w:r>
-        <w:rPr>
-          <w:rFonts w:ascii="Times New Roman" w:hAnsi="Times New Roman" w:cs="Times New Roman"/>
-          <w:sz w:val="24"/>
-          <w:szCs w:val="24"/>
-        </w:rPr>
-        <w:t>M</w:t>
-      </w:r>
-      <w:r>
-        <w:rPr>
-          <w:rFonts w:ascii="Times New Roman" w:hAnsi="Times New Roman" w:cs="Times New Roman"/>
-          <w:sz w:val="24"/>
-          <w:szCs w:val="24"/>
-        </w:rPr>
-        <w:t>ean</w:t>
-      </w:r>
-      <w:r>
-        <w:rPr>
-          <w:rFonts w:ascii="Times New Roman" w:hAnsi="Times New Roman" w:cs="Times New Roman"/>
-          <w:sz w:val="24"/>
-          <w:szCs w:val="24"/>
-        </w:rPr>
-        <w:t xml:space="preserve"> ± SE</w:t>
-      </w:r>
-      <w:r>
-        <w:rPr>
-          <w:rFonts w:ascii="Times New Roman" w:hAnsi="Times New Roman" w:cs="Times New Roman"/>
-          <w:sz w:val="24"/>
-          <w:szCs w:val="24"/>
-        </w:rPr>
-        <w:t xml:space="preserve"> is plotted</w:t>
-      </w:r>
-      <w:r>
-        <w:rPr>
-          <w:rFonts w:ascii="Times New Roman" w:hAnsi="Times New Roman" w:cs="Times New Roman"/>
-          <w:sz w:val="24"/>
-          <w:szCs w:val="24"/>
-        </w:rPr>
-        <w:t xml:space="preserve"> and points within each panel without shared letters are significantly different from each other (Scheffe’s test for pairwise comparisons). Each panel indicates the response of a single taxonomic group and changes in abundance: 3a. Araneae (true spiders), 3b. Hemiptera (herbivorous true bug families), 3c. Lepidoptera (caterpillars), and 3d. Orthoptera (tree crickets and katydids).</w:t>
-      </w:r>
-      <w:r>
-        <w:rPr>
-          <w:rFonts w:ascii="Times New Roman" w:hAnsi="Times New Roman" w:cs="Times New Roman"/>
-          <w:sz w:val="24"/>
-          <w:szCs w:val="24"/>
-        </w:rPr>
-        <w:t xml:space="preserve"> </w:t>
-      </w:r>
-      <w:r>
-        <w:rPr>
-          <w:rFonts w:ascii="Times New Roman" w:hAnsi="Times New Roman" w:cs="Times New Roman"/>
-          <w:sz w:val="24"/>
-          <w:szCs w:val="24"/>
-        </w:rPr>
-        <w:t xml:space="preserve">P-values for </w:t>
-      </w:r>
-      <w:r>
-        <w:rPr>
-          <w:rFonts w:ascii="Times New Roman" w:hAnsi="Times New Roman" w:cs="Times New Roman"/>
-          <w:sz w:val="24"/>
-          <w:szCs w:val="24"/>
-        </w:rPr>
-        <w:t>bird-bag exclusion treatments</w:t>
-      </w:r>
-      <w:r>
-        <w:rPr>
-          <w:rFonts w:ascii="Times New Roman" w:hAnsi="Times New Roman" w:cs="Times New Roman"/>
-          <w:sz w:val="24"/>
-          <w:szCs w:val="24"/>
-        </w:rPr>
-        <w:t xml:space="preserve"> and plant group effects shown in Table </w:t>
-      </w:r>
-      <w:r>
-        <w:rPr>
-          <w:rFonts w:ascii="Times New Roman" w:hAnsi="Times New Roman" w:cs="Times New Roman"/>
-          <w:sz w:val="24"/>
-          <w:szCs w:val="24"/>
-          <w:highlight w:val="yellow"/>
-        </w:rPr>
-        <w:t>S</w:t>
-      </w:r>
-      <w:r>
-        <w:rPr>
-          <w:rFonts w:ascii="Times New Roman" w:hAnsi="Times New Roman" w:cs="Times New Roman"/>
-          <w:sz w:val="24"/>
-          <w:szCs w:val="24"/>
-          <w:highlight w:val="yellow"/>
-        </w:rPr>
-        <w:t>4</w:t>
-      </w:r>
-      <w:r>
-        <w:rPr>
-          <w:rFonts w:ascii="Times New Roman" w:hAnsi="Times New Roman" w:cs="Times New Roman"/>
-          <w:sz w:val="24"/>
-          <w:szCs w:val="24"/>
-        </w:rPr>
-        <w:t>.</w:t>
-      </w:r>
-    </w:p>
-    <w:p>
-      <w:pPr>
-        <w:rPr>
-          <w:rFonts w:ascii="Times New Roman" w:hAnsi="Times New Roman" w:cs="Times New Roman"/>
-          <w:sz w:val="24"/>
-          <w:szCs w:val="24"/>
-        </w:rPr>
-      </w:pPr>
-      <w:r>
-        <w:rPr>
-          <w:rFonts w:ascii="Times New Roman" w:hAnsi="Times New Roman" w:cs="Times New Roman"/>
-          <w:sz w:val="24"/>
-          <w:szCs w:val="24"/>
-        </w:rPr>
-        <w:t>Fig</w:t>
-      </w:r>
-      <w:r>
-        <w:rPr>
-          <w:rFonts w:ascii="Times New Roman" w:hAnsi="Times New Roman" w:cs="Times New Roman"/>
-          <w:sz w:val="24"/>
-          <w:szCs w:val="24"/>
-        </w:rPr>
-        <w:t>.</w:t>
-      </w:r>
-      <w:r>
-        <w:rPr>
-          <w:rFonts w:ascii="Times New Roman" w:hAnsi="Times New Roman" w:cs="Times New Roman"/>
-          <w:sz w:val="24"/>
-          <w:szCs w:val="24"/>
-        </w:rPr>
-        <w:t xml:space="preserve"> 4.</w:t>
-      </w:r>
-      <w:r>
-        <w:rPr>
-          <w:rFonts w:ascii="Times New Roman" w:hAnsi="Times New Roman" w:cs="Times New Roman"/>
-          <w:sz w:val="24"/>
-          <w:szCs w:val="24"/>
-        </w:rPr>
-        <w:t xml:space="preserve"> </w:t>
-      </w:r>
-      <w:r>
-        <w:rPr>
-          <w:rFonts w:ascii="Times New Roman" w:hAnsi="Times New Roman" w:cs="Times New Roman"/>
-          <w:sz w:val="24"/>
-          <w:szCs w:val="24"/>
-        </w:rPr>
-        <w:t xml:space="preserve">Total % Nitrogen for insect herbivores (4a &amp; 4b) and true spiders (4c &amp; 4d) among ten host-plant species and pooled comparisons between native and non-native plant groups. Nitrogen content is measured as the total molecular mass of elemental nitrogen relative to total mass of a single sample from an experimental host-plant branch. </w:t>
-      </w:r>
-      <w:r>
-        <w:rPr>
-          <w:rFonts w:ascii="Times New Roman" w:hAnsi="Times New Roman" w:cs="Times New Roman"/>
-          <w:sz w:val="24"/>
-          <w:szCs w:val="24"/>
-        </w:rPr>
-        <w:t>M</w:t>
-      </w:r>
-      <w:r>
-        <w:rPr>
-          <w:rFonts w:ascii="Times New Roman" w:hAnsi="Times New Roman" w:cs="Times New Roman"/>
-          <w:sz w:val="24"/>
-          <w:szCs w:val="24"/>
-        </w:rPr>
-        <w:t>ean</w:t>
-      </w:r>
-      <w:r>
-        <w:rPr>
-          <w:rFonts w:ascii="Times New Roman" w:hAnsi="Times New Roman" w:cs="Times New Roman"/>
-          <w:sz w:val="24"/>
-          <w:szCs w:val="24"/>
-        </w:rPr>
-        <w:t xml:space="preserve"> ± SE</w:t>
-      </w:r>
-      <w:r>
-        <w:rPr>
-          <w:rFonts w:ascii="Times New Roman" w:hAnsi="Times New Roman" w:cs="Times New Roman"/>
-          <w:sz w:val="24"/>
-          <w:szCs w:val="24"/>
-        </w:rPr>
-        <w:t xml:space="preserve"> is plotted </w:t>
-      </w:r>
-      <w:r>
-        <w:rPr>
-          <w:rFonts w:ascii="Times New Roman" w:hAnsi="Times New Roman" w:cs="Times New Roman"/>
-          <w:sz w:val="24"/>
-          <w:szCs w:val="24"/>
-        </w:rPr>
-        <w:t>with levels of significance illustrated for native versus non-native plant groups using grouped, planned contrasts.</w:t>
-      </w:r>
-      <w:r>
-        <w:rPr>
-          <w:rFonts w:ascii="Times New Roman" w:hAnsi="Times New Roman" w:cs="Times New Roman"/>
-          <w:sz w:val="24"/>
-          <w:szCs w:val="24"/>
-        </w:rPr>
-        <w:t xml:space="preserve"> </w:t>
-      </w:r>
-      <w:r>
-        <w:rPr>
-          <w:rFonts w:ascii="Times New Roman" w:hAnsi="Times New Roman" w:cs="Times New Roman"/>
-          <w:sz w:val="24"/>
-          <w:szCs w:val="24"/>
-        </w:rPr>
-        <w:t xml:space="preserve">P-values for </w:t>
-      </w:r>
-      <w:r>
-        <w:rPr>
-          <w:rFonts w:ascii="Times New Roman" w:hAnsi="Times New Roman" w:cs="Times New Roman"/>
-          <w:sz w:val="24"/>
-          <w:szCs w:val="24"/>
-        </w:rPr>
-        <w:t>host-plant species</w:t>
-      </w:r>
-      <w:r>
-        <w:rPr>
-          <w:rFonts w:ascii="Times New Roman" w:hAnsi="Times New Roman" w:cs="Times New Roman"/>
-          <w:sz w:val="24"/>
-          <w:szCs w:val="24"/>
-        </w:rPr>
-        <w:t xml:space="preserve"> and plant group effects shown in Table </w:t>
-      </w:r>
-      <w:r>
-        <w:rPr>
-          <w:rFonts w:ascii="Times New Roman" w:hAnsi="Times New Roman" w:cs="Times New Roman"/>
-          <w:sz w:val="24"/>
-          <w:szCs w:val="24"/>
-          <w:highlight w:val="yellow"/>
-        </w:rPr>
-        <w:t>S</w:t>
-      </w:r>
-      <w:r>
-        <w:rPr>
-          <w:rFonts w:ascii="Times New Roman" w:hAnsi="Times New Roman" w:cs="Times New Roman"/>
-          <w:sz w:val="24"/>
-          <w:szCs w:val="24"/>
-          <w:highlight w:val="yellow"/>
-        </w:rPr>
-        <w:t>5</w:t>
+        <w:t>S5</w:t>
       </w:r>
       <w:r>
         <w:rPr>
@@ -885,10 +860,10 @@
           <w:szCs w:val="24"/>
         </w:rPr>
         <w:drawing>
-          <wp:inline distT="0" distB="0" distL="0" distR="0" wp14:anchorId="032F6A72" wp14:editId="509C60EE">
-            <wp:extent cx="5943600" cy="4754880"/>
-            <wp:effectExtent l="0" t="0" r="0" b="7620"/>
-            <wp:docPr id="3" name="Picture 3" descr="Chart, diagram&#10;&#10;Description automatically generated"/>
+          <wp:inline distT="0" distB="0" distL="0" distR="0" wp14:anchorId="38207059" wp14:editId="67D98C71">
+            <wp:extent cx="5486400" cy="4572000"/>
+            <wp:effectExtent l="0" t="0" r="0" b="0"/>
+            <wp:docPr id="8" name="Graphic 8"/>
             <wp:cNvGraphicFramePr>
               <a:graphicFrameLocks xmlns:a="http://schemas.openxmlformats.org/drawingml/2006/main" noChangeAspect="1"/>
             </wp:cNvGraphicFramePr>
@@ -896,14 +871,17 @@
               <a:graphicData uri="http://schemas.openxmlformats.org/drawingml/2006/picture">
                 <pic:pic xmlns:pic="http://schemas.openxmlformats.org/drawingml/2006/picture">
                   <pic:nvPicPr>
-                    <pic:cNvPr id="3" name="Picture 3" descr="Chart, diagram&#10;&#10;Description automatically generated"/>
+                    <pic:cNvPr id="8" name="Graphic 8"/>
                     <pic:cNvPicPr/>
                   </pic:nvPicPr>
                   <pic:blipFill>
-                    <a:blip r:embed="rId8" cstate="print">
+                    <a:blip r:embed="rId8">
                       <a:extLst>
                         <a:ext uri="{28A0092B-C50C-407E-A947-70E740481C1C}">
                           <a14:useLocalDpi xmlns:a14="http://schemas.microsoft.com/office/drawing/2010/main" val="0"/>
+                        </a:ext>
+                        <a:ext uri="{96DAC541-7B7A-43D3-8B79-37D633B846F1}">
+                          <asvg:svgBlip xmlns:asvg="http://schemas.microsoft.com/office/drawing/2016/SVG/main" r:embed="rId9"/>
                         </a:ext>
                       </a:extLst>
                     </a:blip>
@@ -914,7 +892,7 @@
                   <pic:spPr>
                     <a:xfrm>
                       <a:off x="0" y="0"/>
-                      <a:ext cx="5943600" cy="4754880"/>
+                      <a:ext cx="5486400" cy="4572000"/>
                     </a:xfrm>
                     <a:prstGeom prst="rect">
                       <a:avLst/>
@@ -1002,13 +980,13 @@
                     <pic:cNvPicPr/>
                   </pic:nvPicPr>
                   <pic:blipFill>
-                    <a:blip r:embed="rId9" cstate="print">
+                    <a:blip r:embed="rId10" cstate="print">
                       <a:extLst>
                         <a:ext uri="{28A0092B-C50C-407E-A947-70E740481C1C}">
                           <a14:useLocalDpi xmlns:a14="http://schemas.microsoft.com/office/drawing/2010/main" val="0"/>
                         </a:ext>
                         <a:ext uri="{96DAC541-7B7A-43D3-8B79-37D633B846F1}">
-                          <asvg:svgBlip xmlns:asvg="http://schemas.microsoft.com/office/drawing/2016/SVG/main" r:embed="rId10"/>
+                          <asvg:svgBlip xmlns:asvg="http://schemas.microsoft.com/office/drawing/2016/SVG/main" r:embed="rId11"/>
                         </a:ext>
                       </a:extLst>
                     </a:blip>
@@ -1063,13 +1041,13 @@
                     <pic:cNvPicPr/>
                   </pic:nvPicPr>
                   <pic:blipFill>
-                    <a:blip r:embed="rId11" cstate="print">
+                    <a:blip r:embed="rId12" cstate="print">
                       <a:extLst>
                         <a:ext uri="{28A0092B-C50C-407E-A947-70E740481C1C}">
                           <a14:useLocalDpi xmlns:a14="http://schemas.microsoft.com/office/drawing/2010/main" val="0"/>
                         </a:ext>
                         <a:ext uri="{96DAC541-7B7A-43D3-8B79-37D633B846F1}">
-                          <asvg:svgBlip xmlns:asvg="http://schemas.microsoft.com/office/drawing/2016/SVG/main" r:embed="rId12"/>
+                          <asvg:svgBlip xmlns:asvg="http://schemas.microsoft.com/office/drawing/2016/SVG/main" r:embed="rId13"/>
                         </a:ext>
                       </a:extLst>
                     </a:blip>

</xml_diff>

<commit_message>
Update scaling of figs 1, 2, 4.
</commit_message>
<xml_diff>
--- a/Manuscripts/GH Trophic Project 2021 Figures.docx
+++ b/Manuscripts/GH Trophic Project 2021 Figures.docx
@@ -73,15 +73,15 @@
           <w:sz w:val="24"/>
           <w:szCs w:val="24"/>
         </w:rPr>
-        <w:t xml:space="preserve"> (1a)</w:t>
-      </w:r>
-      <w:r>
-        <w:rPr>
-          <w:rFonts w:ascii="Times New Roman" w:hAnsi="Times New Roman" w:cs="Times New Roman"/>
-          <w:sz w:val="24"/>
-          <w:szCs w:val="24"/>
-        </w:rPr>
-        <w:t xml:space="preserve"> and pooled </w:t>
+        <w:t xml:space="preserve"> </w:t>
+      </w:r>
+      <w:r>
+        <w:rPr>
+          <w:rFonts w:ascii="Times New Roman" w:hAnsi="Times New Roman" w:cs="Times New Roman"/>
+          <w:sz w:val="24"/>
+          <w:szCs w:val="24"/>
+        </w:rPr>
+        <w:t xml:space="preserve">and pooled </w:t>
       </w:r>
       <w:r>
         <w:rPr>
@@ -105,15 +105,31 @@
           <w:sz w:val="24"/>
           <w:szCs w:val="24"/>
         </w:rPr>
-        <w:t xml:space="preserve"> (1b)</w:t>
-      </w:r>
-      <w:r>
-        <w:rPr>
-          <w:rFonts w:ascii="Times New Roman" w:hAnsi="Times New Roman" w:cs="Times New Roman"/>
-          <w:sz w:val="24"/>
-          <w:szCs w:val="24"/>
-        </w:rPr>
-        <w:t>. Biomass is reported as total wet mass collected from branches with bird-bag exclusion treatment.</w:t>
+        <w:t xml:space="preserve">. </w:t>
+      </w:r>
+      <w:r>
+        <w:rPr>
+          <w:rFonts w:ascii="Times New Roman" w:hAnsi="Times New Roman" w:cs="Times New Roman"/>
+          <w:sz w:val="24"/>
+          <w:szCs w:val="24"/>
+        </w:rPr>
+        <w:t>Biomass is reported as total wet mass collected from branches with bird-bag exclusion treatment</w:t>
+      </w:r>
+      <w:r>
+        <w:rPr>
+          <w:rFonts w:ascii="Times New Roman" w:hAnsi="Times New Roman" w:cs="Times New Roman"/>
+          <w:sz w:val="24"/>
+          <w:szCs w:val="24"/>
+        </w:rPr>
+        <w:t xml:space="preserve"> only</w:t>
+      </w:r>
+      <w:r>
+        <w:rPr>
+          <w:rFonts w:ascii="Times New Roman" w:hAnsi="Times New Roman" w:cs="Times New Roman"/>
+          <w:sz w:val="24"/>
+          <w:szCs w:val="24"/>
+        </w:rPr>
+        <w:t>.</w:t>
       </w:r>
       <w:r>
         <w:rPr>
@@ -219,7 +235,7 @@
           <w:sz w:val="24"/>
           <w:szCs w:val="24"/>
         </w:rPr>
-        <w:t xml:space="preserve"> Effect size of bird exclusion treatment among ten sampled host-plant species (2a) and pooled comparison between native and non-native plant groups (2b). Bird exclusion effect size reported as Log-Response Ratios (LRR), in which positive values &gt;0 indicate a significant reduction in arthropod abundance in response to bird predation. </w:t>
+        <w:t xml:space="preserve"> Effect size of bird exclusion treatment among ten sampled host-plant species and pooled comparison between native and non-native plant groups. Bird exclusion effect size reported as Log-Response Ratios (LRR), in which positive values &gt;0 indicate a significant reduction in arthropod abundance in response to bird predation. </w:t>
       </w:r>
       <w:r>
         <w:rPr>
@@ -505,7 +521,23 @@
           <w:sz w:val="24"/>
           <w:szCs w:val="24"/>
         </w:rPr>
-        <w:t xml:space="preserve">Total % Nitrogen for insect herbivores (4a &amp; 4b) and true spiders (4c &amp; 4d) among ten host-plant species and pooled comparisons between native and non-native plant groups. Nitrogen content is measured as the total molecular mass of elemental nitrogen relative to total mass of a single sample from an experimental host-plant branch. </w:t>
+        <w:t>Total % Nitrogen for insect herbivores (4a) and true spiders (4</w:t>
+      </w:r>
+      <w:r>
+        <w:rPr>
+          <w:rFonts w:ascii="Times New Roman" w:hAnsi="Times New Roman" w:cs="Times New Roman"/>
+          <w:sz w:val="24"/>
+          <w:szCs w:val="24"/>
+        </w:rPr>
+        <w:t>b</w:t>
+      </w:r>
+      <w:r>
+        <w:rPr>
+          <w:rFonts w:ascii="Times New Roman" w:hAnsi="Times New Roman" w:cs="Times New Roman"/>
+          <w:sz w:val="24"/>
+          <w:szCs w:val="24"/>
+        </w:rPr>
+        <w:t xml:space="preserve">) among ten host-plant species and pooled comparisons between native and non-native plant groups. Nitrogen content is measured as the total molecular mass of elemental nitrogen relative to total mass of a single sample from an experimental host-plant branch. </w:t>
       </w:r>
       <w:r>
         <w:rPr>
@@ -633,10 +665,10 @@
           <w:szCs w:val="24"/>
         </w:rPr>
         <w:drawing>
-          <wp:inline distT="0" distB="0" distL="0" distR="0" wp14:anchorId="1D410BF6" wp14:editId="46D39CEC">
-            <wp:extent cx="5943600" cy="1981200"/>
-            <wp:effectExtent l="0" t="0" r="0" b="0"/>
-            <wp:docPr id="4" name="Graphic 4"/>
+          <wp:inline distT="0" distB="0" distL="0" distR="0" wp14:anchorId="394947E2" wp14:editId="11F294C3">
+            <wp:extent cx="5943600" cy="2379980"/>
+            <wp:effectExtent l="0" t="0" r="0" b="1270"/>
+            <wp:docPr id="15" name="Graphic 15"/>
             <wp:cNvGraphicFramePr>
               <a:graphicFrameLocks xmlns:a="http://schemas.openxmlformats.org/drawingml/2006/main" noChangeAspect="1"/>
             </wp:cNvGraphicFramePr>
@@ -644,11 +676,11 @@
               <a:graphicData uri="http://schemas.openxmlformats.org/drawingml/2006/picture">
                 <pic:pic xmlns:pic="http://schemas.openxmlformats.org/drawingml/2006/picture">
                   <pic:nvPicPr>
-                    <pic:cNvPr id="4" name="Graphic 4"/>
+                    <pic:cNvPr id="15" name="Graphic 15"/>
                     <pic:cNvPicPr/>
                   </pic:nvPicPr>
                   <pic:blipFill>
-                    <a:blip r:embed="rId4" cstate="print">
+                    <a:blip r:embed="rId4">
                       <a:extLst>
                         <a:ext uri="{28A0092B-C50C-407E-A947-70E740481C1C}">
                           <a14:useLocalDpi xmlns:a14="http://schemas.microsoft.com/office/drawing/2010/main" val="0"/>
@@ -665,7 +697,7 @@
                   <pic:spPr>
                     <a:xfrm>
                       <a:off x="0" y="0"/>
-                      <a:ext cx="5943600" cy="1981200"/>
+                      <a:ext cx="5943600" cy="2379980"/>
                     </a:xfrm>
                     <a:prstGeom prst="rect">
                       <a:avLst/>
@@ -738,10 +770,10 @@
           <w:szCs w:val="24"/>
         </w:rPr>
         <w:drawing>
-          <wp:inline distT="0" distB="0" distL="0" distR="0" wp14:anchorId="352521D0" wp14:editId="53515743">
-            <wp:extent cx="5943600" cy="1981200"/>
-            <wp:effectExtent l="0" t="0" r="0" b="0"/>
-            <wp:docPr id="5" name="Graphic 5"/>
+          <wp:inline distT="0" distB="0" distL="0" distR="0" wp14:anchorId="7750101C" wp14:editId="425988C7">
+            <wp:extent cx="5943600" cy="2379980"/>
+            <wp:effectExtent l="0" t="0" r="0" b="1270"/>
+            <wp:docPr id="19" name="Graphic 19"/>
             <wp:cNvGraphicFramePr>
               <a:graphicFrameLocks xmlns:a="http://schemas.openxmlformats.org/drawingml/2006/main" noChangeAspect="1"/>
             </wp:cNvGraphicFramePr>
@@ -749,11 +781,11 @@
               <a:graphicData uri="http://schemas.openxmlformats.org/drawingml/2006/picture">
                 <pic:pic xmlns:pic="http://schemas.openxmlformats.org/drawingml/2006/picture">
                   <pic:nvPicPr>
-                    <pic:cNvPr id="5" name="Graphic 5"/>
+                    <pic:cNvPr id="19" name="Graphic 19"/>
                     <pic:cNvPicPr/>
                   </pic:nvPicPr>
                   <pic:blipFill>
-                    <a:blip r:embed="rId6" cstate="print">
+                    <a:blip r:embed="rId6">
                       <a:extLst>
                         <a:ext uri="{28A0092B-C50C-407E-A947-70E740481C1C}">
                           <a14:useLocalDpi xmlns:a14="http://schemas.microsoft.com/office/drawing/2010/main" val="0"/>
@@ -770,7 +802,7 @@
                   <pic:spPr>
                     <a:xfrm>
                       <a:off x="0" y="0"/>
-                      <a:ext cx="5943600" cy="1981200"/>
+                      <a:ext cx="5943600" cy="2379980"/>
                     </a:xfrm>
                     <a:prstGeom prst="rect">
                       <a:avLst/>
@@ -948,6 +980,42 @@
         <w:lastRenderedPageBreak/>
         <w:t>Fig 4.</w:t>
       </w:r>
+      <w:r>
+        <w:rPr>
+          <w:rFonts w:ascii="Times New Roman" w:hAnsi="Times New Roman" w:cs="Times New Roman"/>
+          <w:sz w:val="24"/>
+          <w:szCs w:val="24"/>
+        </w:rPr>
+        <w:t xml:space="preserve"> *fix error bars later in </w:t>
+      </w:r>
+      <w:proofErr w:type="spellStart"/>
+      <w:r>
+        <w:rPr>
+          <w:rFonts w:ascii="Times New Roman" w:hAnsi="Times New Roman" w:cs="Times New Roman"/>
+          <w:sz w:val="24"/>
+          <w:szCs w:val="24"/>
+        </w:rPr>
+        <w:t>ggplot</w:t>
+      </w:r>
+      <w:proofErr w:type="spellEnd"/>
+      <w:r>
+        <w:rPr>
+          <w:rFonts w:ascii="Times New Roman" w:hAnsi="Times New Roman" w:cs="Times New Roman"/>
+          <w:sz w:val="24"/>
+          <w:szCs w:val="24"/>
+        </w:rPr>
+        <w:t>/</w:t>
+      </w:r>
+      <w:proofErr w:type="spellStart"/>
+      <w:r>
+        <w:rPr>
+          <w:rFonts w:ascii="Times New Roman" w:hAnsi="Times New Roman" w:cs="Times New Roman"/>
+          <w:sz w:val="24"/>
+          <w:szCs w:val="24"/>
+        </w:rPr>
+        <w:t>emmeans</w:t>
+      </w:r>
+      <w:proofErr w:type="spellEnd"/>
     </w:p>
     <w:p>
       <w:pPr>
@@ -965,10 +1033,10 @@
           <w:szCs w:val="24"/>
         </w:rPr>
         <w:drawing>
-          <wp:inline distT="0" distB="0" distL="0" distR="0" wp14:anchorId="2E47BD1D" wp14:editId="5D17BDED">
-            <wp:extent cx="5943600" cy="1981200"/>
-            <wp:effectExtent l="0" t="0" r="0" b="0"/>
-            <wp:docPr id="7" name="Graphic 7"/>
+          <wp:inline distT="0" distB="0" distL="0" distR="0" wp14:anchorId="61885A39" wp14:editId="43D25BC8">
+            <wp:extent cx="5943600" cy="2379980"/>
+            <wp:effectExtent l="0" t="0" r="0" b="1270"/>
+            <wp:docPr id="26" name="Graphic 26"/>
             <wp:cNvGraphicFramePr>
               <a:graphicFrameLocks xmlns:a="http://schemas.openxmlformats.org/drawingml/2006/main" noChangeAspect="1"/>
             </wp:cNvGraphicFramePr>
@@ -976,11 +1044,11 @@
               <a:graphicData uri="http://schemas.openxmlformats.org/drawingml/2006/picture">
                 <pic:pic xmlns:pic="http://schemas.openxmlformats.org/drawingml/2006/picture">
                   <pic:nvPicPr>
-                    <pic:cNvPr id="7" name="Graphic 7"/>
+                    <pic:cNvPr id="26" name="Graphic 26"/>
                     <pic:cNvPicPr/>
                   </pic:nvPicPr>
                   <pic:blipFill>
-                    <a:blip r:embed="rId10" cstate="print">
+                    <a:blip r:embed="rId10">
                       <a:extLst>
                         <a:ext uri="{28A0092B-C50C-407E-A947-70E740481C1C}">
                           <a14:useLocalDpi xmlns:a14="http://schemas.microsoft.com/office/drawing/2010/main" val="0"/>
@@ -997,7 +1065,7 @@
                   <pic:spPr>
                     <a:xfrm>
                       <a:off x="0" y="0"/>
-                      <a:ext cx="5943600" cy="1981200"/>
+                      <a:ext cx="5943600" cy="2379980"/>
                     </a:xfrm>
                     <a:prstGeom prst="rect">
                       <a:avLst/>
@@ -1026,10 +1094,10 @@
           <w:szCs w:val="24"/>
         </w:rPr>
         <w:drawing>
-          <wp:inline distT="0" distB="0" distL="0" distR="0" wp14:anchorId="7B2904D1" wp14:editId="6B20F34B">
-            <wp:extent cx="5943600" cy="1981200"/>
-            <wp:effectExtent l="0" t="0" r="0" b="0"/>
-            <wp:docPr id="1" name="Graphic 1"/>
+          <wp:inline distT="0" distB="0" distL="0" distR="0" wp14:anchorId="2FABEA0F" wp14:editId="49EE4415">
+            <wp:extent cx="5943600" cy="2379980"/>
+            <wp:effectExtent l="0" t="0" r="0" b="1270"/>
+            <wp:docPr id="25" name="Graphic 25"/>
             <wp:cNvGraphicFramePr>
               <a:graphicFrameLocks xmlns:a="http://schemas.openxmlformats.org/drawingml/2006/main" noChangeAspect="1"/>
             </wp:cNvGraphicFramePr>
@@ -1037,11 +1105,11 @@
               <a:graphicData uri="http://schemas.openxmlformats.org/drawingml/2006/picture">
                 <pic:pic xmlns:pic="http://schemas.openxmlformats.org/drawingml/2006/picture">
                   <pic:nvPicPr>
-                    <pic:cNvPr id="1" name="Graphic 1"/>
+                    <pic:cNvPr id="25" name="Graphic 25"/>
                     <pic:cNvPicPr/>
                   </pic:nvPicPr>
                   <pic:blipFill>
-                    <a:blip r:embed="rId12" cstate="print">
+                    <a:blip r:embed="rId12">
                       <a:extLst>
                         <a:ext uri="{28A0092B-C50C-407E-A947-70E740481C1C}">
                           <a14:useLocalDpi xmlns:a14="http://schemas.microsoft.com/office/drawing/2010/main" val="0"/>
@@ -1058,7 +1126,7 @@
                   <pic:spPr>
                     <a:xfrm>
                       <a:off x="0" y="0"/>
-                      <a:ext cx="5943600" cy="1981200"/>
+                      <a:ext cx="5943600" cy="2379980"/>
                     </a:xfrm>
                     <a:prstGeom prst="rect">
                       <a:avLst/>
@@ -1070,6 +1138,24 @@
           </wp:inline>
         </w:drawing>
       </w:r>
+    </w:p>
+    <w:p>
+      <w:pPr>
+        <w:rPr>
+          <w:rFonts w:ascii="Times New Roman" w:hAnsi="Times New Roman" w:cs="Times New Roman"/>
+          <w:sz w:val="24"/>
+          <w:szCs w:val="24"/>
+        </w:rPr>
+      </w:pPr>
+    </w:p>
+    <w:p>
+      <w:pPr>
+        <w:rPr>
+          <w:rFonts w:ascii="Times New Roman" w:hAnsi="Times New Roman" w:cs="Times New Roman"/>
+          <w:sz w:val="24"/>
+          <w:szCs w:val="24"/>
+        </w:rPr>
+      </w:pPr>
     </w:p>
     <w:p>
       <w:pPr>

</xml_diff>

<commit_message>
Update figure legends to have plant species names.
</commit_message>
<xml_diff>
--- a/Manuscripts/GH Trophic Project 2021 Figures.docx
+++ b/Manuscripts/GH Trophic Project 2021 Figures.docx
@@ -65,7 +65,31 @@
           <w:sz w:val="24"/>
           <w:szCs w:val="24"/>
         </w:rPr>
-        <w:t>Arthropod biomass among the ten sampled host-plant species</w:t>
+        <w:t>Arthropod biomass</w:t>
+      </w:r>
+      <w:r>
+        <w:rPr>
+          <w:rFonts w:ascii="Times New Roman" w:hAnsi="Times New Roman" w:cs="Times New Roman"/>
+          <w:sz w:val="24"/>
+          <w:szCs w:val="24"/>
+        </w:rPr>
+        <w:t xml:space="preserve"> (total grams per branch)</w:t>
+      </w:r>
+      <w:r>
+        <w:rPr>
+          <w:rFonts w:ascii="Times New Roman" w:hAnsi="Times New Roman" w:cs="Times New Roman"/>
+          <w:sz w:val="24"/>
+          <w:szCs w:val="24"/>
+        </w:rPr>
+        <w:t xml:space="preserve"> among the ten sampled host-plant species</w:t>
+      </w:r>
+      <w:r>
+        <w:rPr>
+          <w:rFonts w:ascii="Times New Roman" w:hAnsi="Times New Roman" w:cs="Times New Roman"/>
+          <w:sz w:val="24"/>
+          <w:szCs w:val="24"/>
+        </w:rPr>
+        <w:t>.</w:t>
       </w:r>
       <w:r>
         <w:rPr>
@@ -81,15 +105,39 @@
           <w:sz w:val="24"/>
           <w:szCs w:val="24"/>
         </w:rPr>
-        <w:t xml:space="preserve">and pooled </w:t>
-      </w:r>
-      <w:r>
-        <w:rPr>
-          <w:rFonts w:ascii="Times New Roman" w:hAnsi="Times New Roman" w:cs="Times New Roman"/>
-          <w:sz w:val="24"/>
-          <w:szCs w:val="24"/>
-        </w:rPr>
-        <w:t>comparison between nat</w:t>
+        <w:t>P</w:t>
+      </w:r>
+      <w:r>
+        <w:rPr>
+          <w:rFonts w:ascii="Times New Roman" w:hAnsi="Times New Roman" w:cs="Times New Roman"/>
+          <w:sz w:val="24"/>
+          <w:szCs w:val="24"/>
+        </w:rPr>
+        <w:t xml:space="preserve">ooled </w:t>
+      </w:r>
+      <w:r>
+        <w:rPr>
+          <w:rFonts w:ascii="Times New Roman" w:hAnsi="Times New Roman" w:cs="Times New Roman"/>
+          <w:sz w:val="24"/>
+          <w:szCs w:val="24"/>
+        </w:rPr>
+        <w:t>comparison</w:t>
+      </w:r>
+      <w:r>
+        <w:rPr>
+          <w:rFonts w:ascii="Times New Roman" w:hAnsi="Times New Roman" w:cs="Times New Roman"/>
+          <w:sz w:val="24"/>
+          <w:szCs w:val="24"/>
+        </w:rPr>
+        <w:t>s are</w:t>
+      </w:r>
+      <w:r>
+        <w:rPr>
+          <w:rFonts w:ascii="Times New Roman" w:hAnsi="Times New Roman" w:cs="Times New Roman"/>
+          <w:sz w:val="24"/>
+          <w:szCs w:val="24"/>
+        </w:rPr>
+        <w:t xml:space="preserve"> between nat</w:t>
       </w:r>
       <w:r>
         <w:rPr>
@@ -178,6 +226,322 @@
           <w:szCs w:val="24"/>
         </w:rPr>
         <w:t>, with levels of significance illustrated for native versus non-native plant groups using grouped, planned contrasts.</w:t>
+      </w:r>
+      <w:r>
+        <w:rPr>
+          <w:rFonts w:ascii="Times New Roman" w:hAnsi="Times New Roman" w:cs="Times New Roman"/>
+          <w:sz w:val="24"/>
+          <w:szCs w:val="24"/>
+        </w:rPr>
+        <w:t xml:space="preserve"> BE is American beech (Fagus </w:t>
+      </w:r>
+      <w:proofErr w:type="spellStart"/>
+      <w:r>
+        <w:rPr>
+          <w:rFonts w:ascii="Times New Roman" w:hAnsi="Times New Roman" w:cs="Times New Roman"/>
+          <w:sz w:val="24"/>
+          <w:szCs w:val="24"/>
+        </w:rPr>
+        <w:t>grandifolia</w:t>
+      </w:r>
+      <w:proofErr w:type="spellEnd"/>
+      <w:r>
+        <w:rPr>
+          <w:rFonts w:ascii="Times New Roman" w:hAnsi="Times New Roman" w:cs="Times New Roman"/>
+          <w:sz w:val="24"/>
+          <w:szCs w:val="24"/>
+        </w:rPr>
+        <w:t>), MW is musclewood (</w:t>
+      </w:r>
+      <w:r>
+        <w:rPr>
+          <w:rFonts w:ascii="Times New Roman" w:hAnsi="Times New Roman" w:cs="Times New Roman"/>
+          <w:i/>
+          <w:iCs/>
+          <w:sz w:val="24"/>
+          <w:szCs w:val="24"/>
+        </w:rPr>
+        <w:t xml:space="preserve">Carpinus </w:t>
+      </w:r>
+      <w:proofErr w:type="spellStart"/>
+      <w:r>
+        <w:rPr>
+          <w:rFonts w:ascii="Times New Roman" w:hAnsi="Times New Roman" w:cs="Times New Roman"/>
+          <w:i/>
+          <w:iCs/>
+          <w:sz w:val="24"/>
+          <w:szCs w:val="24"/>
+        </w:rPr>
+        <w:t>caroliniana</w:t>
+      </w:r>
+      <w:proofErr w:type="spellEnd"/>
+      <w:r>
+        <w:rPr>
+          <w:rFonts w:ascii="Times New Roman" w:hAnsi="Times New Roman" w:cs="Times New Roman"/>
+          <w:i/>
+          <w:iCs/>
+          <w:sz w:val="24"/>
+          <w:szCs w:val="24"/>
+        </w:rPr>
+        <w:t>)</w:t>
+      </w:r>
+      <w:r>
+        <w:rPr>
+          <w:rFonts w:ascii="Times New Roman" w:hAnsi="Times New Roman" w:cs="Times New Roman"/>
+          <w:sz w:val="24"/>
+          <w:szCs w:val="24"/>
+        </w:rPr>
+        <w:t>, SH is shadbush (</w:t>
+      </w:r>
+      <w:r>
+        <w:rPr>
+          <w:rFonts w:ascii="Times New Roman" w:hAnsi="Times New Roman" w:cs="Times New Roman"/>
+          <w:i/>
+          <w:iCs/>
+          <w:sz w:val="24"/>
+          <w:szCs w:val="24"/>
+        </w:rPr>
+        <w:t xml:space="preserve">Amelanchier </w:t>
+      </w:r>
+      <w:r>
+        <w:rPr>
+          <w:rFonts w:ascii="Times New Roman" w:hAnsi="Times New Roman" w:cs="Times New Roman"/>
+          <w:i/>
+          <w:iCs/>
+          <w:sz w:val="24"/>
+          <w:szCs w:val="24"/>
+        </w:rPr>
+        <w:t>canadensis</w:t>
+      </w:r>
+      <w:r>
+        <w:rPr>
+          <w:rFonts w:ascii="Times New Roman" w:hAnsi="Times New Roman" w:cs="Times New Roman"/>
+          <w:sz w:val="24"/>
+          <w:szCs w:val="24"/>
+        </w:rPr>
+        <w:t>), SM is striped maple (</w:t>
+      </w:r>
+      <w:r>
+        <w:rPr>
+          <w:rFonts w:ascii="Times New Roman" w:hAnsi="Times New Roman" w:cs="Times New Roman"/>
+          <w:i/>
+          <w:iCs/>
+          <w:sz w:val="24"/>
+          <w:szCs w:val="24"/>
+        </w:rPr>
+        <w:t xml:space="preserve">Acer </w:t>
+      </w:r>
+      <w:proofErr w:type="spellStart"/>
+      <w:r>
+        <w:rPr>
+          <w:rFonts w:ascii="Times New Roman" w:hAnsi="Times New Roman" w:cs="Times New Roman"/>
+          <w:i/>
+          <w:iCs/>
+          <w:sz w:val="24"/>
+          <w:szCs w:val="24"/>
+        </w:rPr>
+        <w:t>pennsylvanicum</w:t>
+      </w:r>
+      <w:proofErr w:type="spellEnd"/>
+      <w:r>
+        <w:rPr>
+          <w:rFonts w:ascii="Times New Roman" w:hAnsi="Times New Roman" w:cs="Times New Roman"/>
+          <w:sz w:val="24"/>
+          <w:szCs w:val="24"/>
+        </w:rPr>
+        <w:t>), SB is sweet birch (</w:t>
+      </w:r>
+      <w:r>
+        <w:rPr>
+          <w:rFonts w:ascii="Times New Roman" w:hAnsi="Times New Roman" w:cs="Times New Roman"/>
+          <w:i/>
+          <w:iCs/>
+          <w:sz w:val="24"/>
+          <w:szCs w:val="24"/>
+        </w:rPr>
+        <w:t xml:space="preserve">Betula </w:t>
+      </w:r>
+      <w:proofErr w:type="spellStart"/>
+      <w:r>
+        <w:rPr>
+          <w:rFonts w:ascii="Times New Roman" w:hAnsi="Times New Roman" w:cs="Times New Roman"/>
+          <w:i/>
+          <w:iCs/>
+          <w:sz w:val="24"/>
+          <w:szCs w:val="24"/>
+        </w:rPr>
+        <w:t>lenta</w:t>
+      </w:r>
+      <w:proofErr w:type="spellEnd"/>
+      <w:r>
+        <w:rPr>
+          <w:rFonts w:ascii="Times New Roman" w:hAnsi="Times New Roman" w:cs="Times New Roman"/>
+          <w:sz w:val="24"/>
+          <w:szCs w:val="24"/>
+        </w:rPr>
+        <w:t>), WH is witch-hazel (</w:t>
+      </w:r>
+      <w:r>
+        <w:rPr>
+          <w:rFonts w:ascii="Times New Roman" w:hAnsi="Times New Roman" w:cs="Times New Roman"/>
+          <w:i/>
+          <w:iCs/>
+          <w:sz w:val="24"/>
+          <w:szCs w:val="24"/>
+        </w:rPr>
+        <w:t>Hamamelis virginiana</w:t>
+      </w:r>
+      <w:r>
+        <w:rPr>
+          <w:rFonts w:ascii="Times New Roman" w:hAnsi="Times New Roman" w:cs="Times New Roman"/>
+          <w:sz w:val="24"/>
+          <w:szCs w:val="24"/>
+        </w:rPr>
+        <w:t>), AO is autumn olive (</w:t>
+      </w:r>
+      <w:proofErr w:type="spellStart"/>
+      <w:r>
+        <w:rPr>
+          <w:rFonts w:ascii="Times New Roman" w:hAnsi="Times New Roman" w:cs="Times New Roman"/>
+          <w:i/>
+          <w:iCs/>
+          <w:sz w:val="24"/>
+          <w:szCs w:val="24"/>
+        </w:rPr>
+        <w:t>Eleagnus</w:t>
+      </w:r>
+      <w:proofErr w:type="spellEnd"/>
+      <w:r>
+        <w:rPr>
+          <w:rFonts w:ascii="Times New Roman" w:hAnsi="Times New Roman" w:cs="Times New Roman"/>
+          <w:i/>
+          <w:iCs/>
+          <w:sz w:val="24"/>
+          <w:szCs w:val="24"/>
+        </w:rPr>
+        <w:t xml:space="preserve"> </w:t>
+      </w:r>
+      <w:proofErr w:type="spellStart"/>
+      <w:r>
+        <w:rPr>
+          <w:rFonts w:ascii="Times New Roman" w:hAnsi="Times New Roman" w:cs="Times New Roman"/>
+          <w:i/>
+          <w:iCs/>
+          <w:sz w:val="24"/>
+          <w:szCs w:val="24"/>
+        </w:rPr>
+        <w:t>umbellata</w:t>
+      </w:r>
+      <w:proofErr w:type="spellEnd"/>
+      <w:r>
+        <w:rPr>
+          <w:rFonts w:ascii="Times New Roman" w:hAnsi="Times New Roman" w:cs="Times New Roman"/>
+          <w:sz w:val="24"/>
+          <w:szCs w:val="24"/>
+        </w:rPr>
+        <w:t>), BA is Japanese barberry (</w:t>
+      </w:r>
+      <w:r>
+        <w:rPr>
+          <w:rFonts w:ascii="Times New Roman" w:hAnsi="Times New Roman" w:cs="Times New Roman"/>
+          <w:i/>
+          <w:iCs/>
+          <w:sz w:val="24"/>
+          <w:szCs w:val="24"/>
+        </w:rPr>
+        <w:t xml:space="preserve">Berberis </w:t>
+      </w:r>
+      <w:proofErr w:type="spellStart"/>
+      <w:r>
+        <w:rPr>
+          <w:rFonts w:ascii="Times New Roman" w:hAnsi="Times New Roman" w:cs="Times New Roman"/>
+          <w:i/>
+          <w:iCs/>
+          <w:sz w:val="24"/>
+          <w:szCs w:val="24"/>
+        </w:rPr>
+        <w:t>thunbergii</w:t>
+      </w:r>
+      <w:proofErr w:type="spellEnd"/>
+      <w:r>
+        <w:rPr>
+          <w:rFonts w:ascii="Times New Roman" w:hAnsi="Times New Roman" w:cs="Times New Roman"/>
+          <w:sz w:val="24"/>
+          <w:szCs w:val="24"/>
+        </w:rPr>
+        <w:t>), BU is burning bush (</w:t>
+      </w:r>
+      <w:proofErr w:type="spellStart"/>
+      <w:r>
+        <w:rPr>
+          <w:rFonts w:ascii="Times New Roman" w:hAnsi="Times New Roman" w:cs="Times New Roman"/>
+          <w:i/>
+          <w:iCs/>
+          <w:sz w:val="24"/>
+          <w:szCs w:val="24"/>
+        </w:rPr>
+        <w:t>Eunonymous</w:t>
+      </w:r>
+      <w:proofErr w:type="spellEnd"/>
+      <w:r>
+        <w:rPr>
+          <w:rFonts w:ascii="Times New Roman" w:hAnsi="Times New Roman" w:cs="Times New Roman"/>
+          <w:i/>
+          <w:iCs/>
+          <w:sz w:val="24"/>
+          <w:szCs w:val="24"/>
+        </w:rPr>
+        <w:t xml:space="preserve"> </w:t>
+      </w:r>
+      <w:proofErr w:type="spellStart"/>
+      <w:r>
+        <w:rPr>
+          <w:rFonts w:ascii="Times New Roman" w:hAnsi="Times New Roman" w:cs="Times New Roman"/>
+          <w:i/>
+          <w:iCs/>
+          <w:sz w:val="24"/>
+          <w:szCs w:val="24"/>
+        </w:rPr>
+        <w:t>alatus</w:t>
+      </w:r>
+      <w:proofErr w:type="spellEnd"/>
+      <w:r>
+        <w:rPr>
+          <w:rFonts w:ascii="Times New Roman" w:hAnsi="Times New Roman" w:cs="Times New Roman"/>
+          <w:sz w:val="24"/>
+          <w:szCs w:val="24"/>
+        </w:rPr>
+        <w:t>) and HS is Morrow’s honeysuckle (</w:t>
+      </w:r>
+      <w:r>
+        <w:rPr>
+          <w:rFonts w:ascii="Times New Roman" w:hAnsi="Times New Roman" w:cs="Times New Roman"/>
+          <w:i/>
+          <w:iCs/>
+          <w:sz w:val="24"/>
+          <w:szCs w:val="24"/>
+        </w:rPr>
+        <w:t xml:space="preserve">Lonicera </w:t>
+      </w:r>
+      <w:proofErr w:type="spellStart"/>
+      <w:r>
+        <w:rPr>
+          <w:rFonts w:ascii="Times New Roman" w:hAnsi="Times New Roman" w:cs="Times New Roman"/>
+          <w:i/>
+          <w:iCs/>
+          <w:sz w:val="24"/>
+          <w:szCs w:val="24"/>
+        </w:rPr>
+        <w:t>morowii</w:t>
+      </w:r>
+      <w:proofErr w:type="spellEnd"/>
+      <w:r>
+        <w:rPr>
+          <w:rFonts w:ascii="Times New Roman" w:hAnsi="Times New Roman" w:cs="Times New Roman"/>
+          <w:sz w:val="24"/>
+          <w:szCs w:val="24"/>
+        </w:rPr>
+        <w:t>).</w:t>
       </w:r>
       <w:r>
         <w:rPr>
@@ -275,6 +639,330 @@
           <w:sz w:val="24"/>
           <w:szCs w:val="24"/>
         </w:rPr>
+        <w:t xml:space="preserve"> </w:t>
+      </w:r>
+      <w:r>
+        <w:rPr>
+          <w:rFonts w:ascii="Times New Roman" w:hAnsi="Times New Roman" w:cs="Times New Roman"/>
+          <w:sz w:val="24"/>
+          <w:szCs w:val="24"/>
+        </w:rPr>
+        <w:t xml:space="preserve">BE is American beech (Fagus </w:t>
+      </w:r>
+      <w:proofErr w:type="spellStart"/>
+      <w:r>
+        <w:rPr>
+          <w:rFonts w:ascii="Times New Roman" w:hAnsi="Times New Roman" w:cs="Times New Roman"/>
+          <w:sz w:val="24"/>
+          <w:szCs w:val="24"/>
+        </w:rPr>
+        <w:t>grandifolia</w:t>
+      </w:r>
+      <w:proofErr w:type="spellEnd"/>
+      <w:r>
+        <w:rPr>
+          <w:rFonts w:ascii="Times New Roman" w:hAnsi="Times New Roman" w:cs="Times New Roman"/>
+          <w:sz w:val="24"/>
+          <w:szCs w:val="24"/>
+        </w:rPr>
+        <w:t>), MW is musclewood (</w:t>
+      </w:r>
+      <w:r>
+        <w:rPr>
+          <w:rFonts w:ascii="Times New Roman" w:hAnsi="Times New Roman" w:cs="Times New Roman"/>
+          <w:i/>
+          <w:iCs/>
+          <w:sz w:val="24"/>
+          <w:szCs w:val="24"/>
+        </w:rPr>
+        <w:t xml:space="preserve">Carpinus </w:t>
+      </w:r>
+      <w:proofErr w:type="spellStart"/>
+      <w:r>
+        <w:rPr>
+          <w:rFonts w:ascii="Times New Roman" w:hAnsi="Times New Roman" w:cs="Times New Roman"/>
+          <w:i/>
+          <w:iCs/>
+          <w:sz w:val="24"/>
+          <w:szCs w:val="24"/>
+        </w:rPr>
+        <w:t>caroliniana</w:t>
+      </w:r>
+      <w:proofErr w:type="spellEnd"/>
+      <w:r>
+        <w:rPr>
+          <w:rFonts w:ascii="Times New Roman" w:hAnsi="Times New Roman" w:cs="Times New Roman"/>
+          <w:i/>
+          <w:iCs/>
+          <w:sz w:val="24"/>
+          <w:szCs w:val="24"/>
+        </w:rPr>
+        <w:t>)</w:t>
+      </w:r>
+      <w:r>
+        <w:rPr>
+          <w:rFonts w:ascii="Times New Roman" w:hAnsi="Times New Roman" w:cs="Times New Roman"/>
+          <w:sz w:val="24"/>
+          <w:szCs w:val="24"/>
+        </w:rPr>
+        <w:t>, SH is shadbush (</w:t>
+      </w:r>
+      <w:r>
+        <w:rPr>
+          <w:rFonts w:ascii="Times New Roman" w:hAnsi="Times New Roman" w:cs="Times New Roman"/>
+          <w:i/>
+          <w:iCs/>
+          <w:sz w:val="24"/>
+          <w:szCs w:val="24"/>
+        </w:rPr>
+        <w:t xml:space="preserve">Amelanchier </w:t>
+      </w:r>
+      <w:r>
+        <w:rPr>
+          <w:rFonts w:ascii="Times New Roman" w:hAnsi="Times New Roman" w:cs="Times New Roman"/>
+          <w:i/>
+          <w:iCs/>
+          <w:sz w:val="24"/>
+          <w:szCs w:val="24"/>
+        </w:rPr>
+        <w:t>canadensis</w:t>
+      </w:r>
+      <w:r>
+        <w:rPr>
+          <w:rFonts w:ascii="Times New Roman" w:hAnsi="Times New Roman" w:cs="Times New Roman"/>
+          <w:sz w:val="24"/>
+          <w:szCs w:val="24"/>
+        </w:rPr>
+        <w:t>), SM is striped maple (</w:t>
+      </w:r>
+      <w:r>
+        <w:rPr>
+          <w:rFonts w:ascii="Times New Roman" w:hAnsi="Times New Roman" w:cs="Times New Roman"/>
+          <w:i/>
+          <w:iCs/>
+          <w:sz w:val="24"/>
+          <w:szCs w:val="24"/>
+        </w:rPr>
+        <w:t xml:space="preserve">Acer </w:t>
+      </w:r>
+      <w:proofErr w:type="spellStart"/>
+      <w:r>
+        <w:rPr>
+          <w:rFonts w:ascii="Times New Roman" w:hAnsi="Times New Roman" w:cs="Times New Roman"/>
+          <w:i/>
+          <w:iCs/>
+          <w:sz w:val="24"/>
+          <w:szCs w:val="24"/>
+        </w:rPr>
+        <w:t>pennsylvanicum</w:t>
+      </w:r>
+      <w:proofErr w:type="spellEnd"/>
+      <w:r>
+        <w:rPr>
+          <w:rFonts w:ascii="Times New Roman" w:hAnsi="Times New Roman" w:cs="Times New Roman"/>
+          <w:sz w:val="24"/>
+          <w:szCs w:val="24"/>
+        </w:rPr>
+        <w:t>), SB is sweet birch (</w:t>
+      </w:r>
+      <w:r>
+        <w:rPr>
+          <w:rFonts w:ascii="Times New Roman" w:hAnsi="Times New Roman" w:cs="Times New Roman"/>
+          <w:i/>
+          <w:iCs/>
+          <w:sz w:val="24"/>
+          <w:szCs w:val="24"/>
+        </w:rPr>
+        <w:t xml:space="preserve">Betula </w:t>
+      </w:r>
+      <w:proofErr w:type="spellStart"/>
+      <w:r>
+        <w:rPr>
+          <w:rFonts w:ascii="Times New Roman" w:hAnsi="Times New Roman" w:cs="Times New Roman"/>
+          <w:i/>
+          <w:iCs/>
+          <w:sz w:val="24"/>
+          <w:szCs w:val="24"/>
+        </w:rPr>
+        <w:t>lenta</w:t>
+      </w:r>
+      <w:proofErr w:type="spellEnd"/>
+      <w:r>
+        <w:rPr>
+          <w:rFonts w:ascii="Times New Roman" w:hAnsi="Times New Roman" w:cs="Times New Roman"/>
+          <w:sz w:val="24"/>
+          <w:szCs w:val="24"/>
+        </w:rPr>
+        <w:t>), WH is witch-hazel (</w:t>
+      </w:r>
+      <w:r>
+        <w:rPr>
+          <w:rFonts w:ascii="Times New Roman" w:hAnsi="Times New Roman" w:cs="Times New Roman"/>
+          <w:i/>
+          <w:iCs/>
+          <w:sz w:val="24"/>
+          <w:szCs w:val="24"/>
+        </w:rPr>
+        <w:t>Hamamelis virginiana</w:t>
+      </w:r>
+      <w:r>
+        <w:rPr>
+          <w:rFonts w:ascii="Times New Roman" w:hAnsi="Times New Roman" w:cs="Times New Roman"/>
+          <w:sz w:val="24"/>
+          <w:szCs w:val="24"/>
+        </w:rPr>
+        <w:t>), AO is autumn olive (</w:t>
+      </w:r>
+      <w:proofErr w:type="spellStart"/>
+      <w:r>
+        <w:rPr>
+          <w:rFonts w:ascii="Times New Roman" w:hAnsi="Times New Roman" w:cs="Times New Roman"/>
+          <w:i/>
+          <w:iCs/>
+          <w:sz w:val="24"/>
+          <w:szCs w:val="24"/>
+        </w:rPr>
+        <w:t>Eleagnus</w:t>
+      </w:r>
+      <w:proofErr w:type="spellEnd"/>
+      <w:r>
+        <w:rPr>
+          <w:rFonts w:ascii="Times New Roman" w:hAnsi="Times New Roman" w:cs="Times New Roman"/>
+          <w:i/>
+          <w:iCs/>
+          <w:sz w:val="24"/>
+          <w:szCs w:val="24"/>
+        </w:rPr>
+        <w:t xml:space="preserve"> </w:t>
+      </w:r>
+      <w:proofErr w:type="spellStart"/>
+      <w:r>
+        <w:rPr>
+          <w:rFonts w:ascii="Times New Roman" w:hAnsi="Times New Roman" w:cs="Times New Roman"/>
+          <w:i/>
+          <w:iCs/>
+          <w:sz w:val="24"/>
+          <w:szCs w:val="24"/>
+        </w:rPr>
+        <w:t>umbellata</w:t>
+      </w:r>
+      <w:proofErr w:type="spellEnd"/>
+      <w:r>
+        <w:rPr>
+          <w:rFonts w:ascii="Times New Roman" w:hAnsi="Times New Roman" w:cs="Times New Roman"/>
+          <w:sz w:val="24"/>
+          <w:szCs w:val="24"/>
+        </w:rPr>
+        <w:t>), BA is Japanese barberry (</w:t>
+      </w:r>
+      <w:r>
+        <w:rPr>
+          <w:rFonts w:ascii="Times New Roman" w:hAnsi="Times New Roman" w:cs="Times New Roman"/>
+          <w:i/>
+          <w:iCs/>
+          <w:sz w:val="24"/>
+          <w:szCs w:val="24"/>
+        </w:rPr>
+        <w:t xml:space="preserve">Berberis </w:t>
+      </w:r>
+      <w:proofErr w:type="spellStart"/>
+      <w:r>
+        <w:rPr>
+          <w:rFonts w:ascii="Times New Roman" w:hAnsi="Times New Roman" w:cs="Times New Roman"/>
+          <w:i/>
+          <w:iCs/>
+          <w:sz w:val="24"/>
+          <w:szCs w:val="24"/>
+        </w:rPr>
+        <w:t>thunbergii</w:t>
+      </w:r>
+      <w:proofErr w:type="spellEnd"/>
+      <w:r>
+        <w:rPr>
+          <w:rFonts w:ascii="Times New Roman" w:hAnsi="Times New Roman" w:cs="Times New Roman"/>
+          <w:sz w:val="24"/>
+          <w:szCs w:val="24"/>
+        </w:rPr>
+        <w:t>), BU is burning bush (</w:t>
+      </w:r>
+      <w:proofErr w:type="spellStart"/>
+      <w:r>
+        <w:rPr>
+          <w:rFonts w:ascii="Times New Roman" w:hAnsi="Times New Roman" w:cs="Times New Roman"/>
+          <w:i/>
+          <w:iCs/>
+          <w:sz w:val="24"/>
+          <w:szCs w:val="24"/>
+        </w:rPr>
+        <w:t>Eunonymous</w:t>
+      </w:r>
+      <w:proofErr w:type="spellEnd"/>
+      <w:r>
+        <w:rPr>
+          <w:rFonts w:ascii="Times New Roman" w:hAnsi="Times New Roman" w:cs="Times New Roman"/>
+          <w:i/>
+          <w:iCs/>
+          <w:sz w:val="24"/>
+          <w:szCs w:val="24"/>
+        </w:rPr>
+        <w:t xml:space="preserve"> </w:t>
+      </w:r>
+      <w:proofErr w:type="spellStart"/>
+      <w:r>
+        <w:rPr>
+          <w:rFonts w:ascii="Times New Roman" w:hAnsi="Times New Roman" w:cs="Times New Roman"/>
+          <w:i/>
+          <w:iCs/>
+          <w:sz w:val="24"/>
+          <w:szCs w:val="24"/>
+        </w:rPr>
+        <w:t>alatus</w:t>
+      </w:r>
+      <w:proofErr w:type="spellEnd"/>
+      <w:r>
+        <w:rPr>
+          <w:rFonts w:ascii="Times New Roman" w:hAnsi="Times New Roman" w:cs="Times New Roman"/>
+          <w:sz w:val="24"/>
+          <w:szCs w:val="24"/>
+        </w:rPr>
+        <w:t>) and HS is Morrow’s honeysuckle (</w:t>
+      </w:r>
+      <w:r>
+        <w:rPr>
+          <w:rFonts w:ascii="Times New Roman" w:hAnsi="Times New Roman" w:cs="Times New Roman"/>
+          <w:i/>
+          <w:iCs/>
+          <w:sz w:val="24"/>
+          <w:szCs w:val="24"/>
+        </w:rPr>
+        <w:t xml:space="preserve">Lonicera </w:t>
+      </w:r>
+      <w:proofErr w:type="spellStart"/>
+      <w:r>
+        <w:rPr>
+          <w:rFonts w:ascii="Times New Roman" w:hAnsi="Times New Roman" w:cs="Times New Roman"/>
+          <w:i/>
+          <w:iCs/>
+          <w:sz w:val="24"/>
+          <w:szCs w:val="24"/>
+        </w:rPr>
+        <w:t>morowii</w:t>
+      </w:r>
+      <w:proofErr w:type="spellEnd"/>
+      <w:r>
+        <w:rPr>
+          <w:rFonts w:ascii="Times New Roman" w:hAnsi="Times New Roman" w:cs="Times New Roman"/>
+          <w:sz w:val="24"/>
+          <w:szCs w:val="24"/>
+        </w:rPr>
+        <w:t xml:space="preserve">). </w:t>
+      </w:r>
+      <w:r>
+        <w:rPr>
+          <w:rFonts w:ascii="Times New Roman" w:hAnsi="Times New Roman" w:cs="Times New Roman"/>
+          <w:sz w:val="24"/>
+          <w:szCs w:val="24"/>
+        </w:rPr>
         <w:t xml:space="preserve"> P-values for plant species and plant group effects shown in Table </w:t>
       </w:r>
       <w:r>
@@ -373,25 +1061,7 @@
           <w:sz w:val="24"/>
           <w:szCs w:val="24"/>
         </w:rPr>
-        <w:t xml:space="preserve"> (</w:t>
-      </w:r>
-      <w:proofErr w:type="spellStart"/>
-      <w:r>
-        <w:rPr>
-          <w:rFonts w:ascii="Times New Roman" w:hAnsi="Times New Roman" w:cs="Times New Roman"/>
-          <w:sz w:val="24"/>
-          <w:szCs w:val="24"/>
-        </w:rPr>
-        <w:t>Scheffe’s</w:t>
-      </w:r>
-      <w:proofErr w:type="spellEnd"/>
-      <w:r>
-        <w:rPr>
-          <w:rFonts w:ascii="Times New Roman" w:hAnsi="Times New Roman" w:cs="Times New Roman"/>
-          <w:sz w:val="24"/>
-          <w:szCs w:val="24"/>
-        </w:rPr>
-        <w:t xml:space="preserve"> test for pairwise comparisons</w:t>
+        <w:t xml:space="preserve"> (Scheffe’s test for pairwise comparisons</w:t>
       </w:r>
       <w:r>
         <w:rPr>
@@ -521,7 +1191,23 @@
           <w:sz w:val="24"/>
           <w:szCs w:val="24"/>
         </w:rPr>
-        <w:t>Total % Nitrogen for insect herbivores (4a) and true spiders (4</w:t>
+        <w:t>Total %</w:t>
+      </w:r>
+      <w:r>
+        <w:rPr>
+          <w:rFonts w:ascii="Times New Roman" w:hAnsi="Times New Roman" w:cs="Times New Roman"/>
+          <w:sz w:val="24"/>
+          <w:szCs w:val="24"/>
+        </w:rPr>
+        <w:t xml:space="preserve"> n</w:t>
+      </w:r>
+      <w:r>
+        <w:rPr>
+          <w:rFonts w:ascii="Times New Roman" w:hAnsi="Times New Roman" w:cs="Times New Roman"/>
+          <w:sz w:val="24"/>
+          <w:szCs w:val="24"/>
+        </w:rPr>
+        <w:t>itrogen for insect herbivores (4a) and true spiders (4</w:t>
       </w:r>
       <w:r>
         <w:rPr>
@@ -537,7 +1223,23 @@
           <w:sz w:val="24"/>
           <w:szCs w:val="24"/>
         </w:rPr>
-        <w:t xml:space="preserve">) among ten host-plant species and pooled comparisons between native and non-native plant groups. Nitrogen content is measured as the total molecular mass of elemental nitrogen relative to total mass of a single sample from an experimental host-plant branch. </w:t>
+        <w:t>) among ten host-plant species and pooled comparisons between native and non-native plant groups. Nitrogen content is measured as the total molecular mass of elemental nitrogen relative to total mass of a single sample from an experimental host-plant branch.</w:t>
+      </w:r>
+      <w:r>
+        <w:rPr>
+          <w:rFonts w:ascii="Times New Roman" w:hAnsi="Times New Roman" w:cs="Times New Roman"/>
+          <w:sz w:val="24"/>
+          <w:szCs w:val="24"/>
+        </w:rPr>
+        <w:t xml:space="preserve"> Only bagged branches were included in analysis (see Fig 1).</w:t>
+      </w:r>
+      <w:r>
+        <w:rPr>
+          <w:rFonts w:ascii="Times New Roman" w:hAnsi="Times New Roman" w:cs="Times New Roman"/>
+          <w:sz w:val="24"/>
+          <w:szCs w:val="24"/>
+        </w:rPr>
+        <w:t xml:space="preserve"> </w:t>
       </w:r>
       <w:r>
         <w:rPr>
@@ -570,6 +1272,330 @@
           <w:szCs w:val="24"/>
         </w:rPr>
         <w:t xml:space="preserve"> is plotted with levels of significance illustrated for native versus non-native plant groups using grouped, planned contrasts.</w:t>
+      </w:r>
+      <w:r>
+        <w:rPr>
+          <w:rFonts w:ascii="Times New Roman" w:hAnsi="Times New Roman" w:cs="Times New Roman"/>
+          <w:sz w:val="24"/>
+          <w:szCs w:val="24"/>
+        </w:rPr>
+        <w:t xml:space="preserve"> </w:t>
+      </w:r>
+      <w:r>
+        <w:rPr>
+          <w:rFonts w:ascii="Times New Roman" w:hAnsi="Times New Roman" w:cs="Times New Roman"/>
+          <w:sz w:val="24"/>
+          <w:szCs w:val="24"/>
+        </w:rPr>
+        <w:t xml:space="preserve">BE is American beech (Fagus </w:t>
+      </w:r>
+      <w:proofErr w:type="spellStart"/>
+      <w:r>
+        <w:rPr>
+          <w:rFonts w:ascii="Times New Roman" w:hAnsi="Times New Roman" w:cs="Times New Roman"/>
+          <w:sz w:val="24"/>
+          <w:szCs w:val="24"/>
+        </w:rPr>
+        <w:t>grandifolia</w:t>
+      </w:r>
+      <w:proofErr w:type="spellEnd"/>
+      <w:r>
+        <w:rPr>
+          <w:rFonts w:ascii="Times New Roman" w:hAnsi="Times New Roman" w:cs="Times New Roman"/>
+          <w:sz w:val="24"/>
+          <w:szCs w:val="24"/>
+        </w:rPr>
+        <w:t>), MW is musclewood (</w:t>
+      </w:r>
+      <w:r>
+        <w:rPr>
+          <w:rFonts w:ascii="Times New Roman" w:hAnsi="Times New Roman" w:cs="Times New Roman"/>
+          <w:i/>
+          <w:iCs/>
+          <w:sz w:val="24"/>
+          <w:szCs w:val="24"/>
+        </w:rPr>
+        <w:t xml:space="preserve">Carpinus </w:t>
+      </w:r>
+      <w:proofErr w:type="spellStart"/>
+      <w:r>
+        <w:rPr>
+          <w:rFonts w:ascii="Times New Roman" w:hAnsi="Times New Roman" w:cs="Times New Roman"/>
+          <w:i/>
+          <w:iCs/>
+          <w:sz w:val="24"/>
+          <w:szCs w:val="24"/>
+        </w:rPr>
+        <w:t>caroliniana</w:t>
+      </w:r>
+      <w:proofErr w:type="spellEnd"/>
+      <w:r>
+        <w:rPr>
+          <w:rFonts w:ascii="Times New Roman" w:hAnsi="Times New Roman" w:cs="Times New Roman"/>
+          <w:i/>
+          <w:iCs/>
+          <w:sz w:val="24"/>
+          <w:szCs w:val="24"/>
+        </w:rPr>
+        <w:t>)</w:t>
+      </w:r>
+      <w:r>
+        <w:rPr>
+          <w:rFonts w:ascii="Times New Roman" w:hAnsi="Times New Roman" w:cs="Times New Roman"/>
+          <w:sz w:val="24"/>
+          <w:szCs w:val="24"/>
+        </w:rPr>
+        <w:t>, SH is shadbush (</w:t>
+      </w:r>
+      <w:r>
+        <w:rPr>
+          <w:rFonts w:ascii="Times New Roman" w:hAnsi="Times New Roman" w:cs="Times New Roman"/>
+          <w:i/>
+          <w:iCs/>
+          <w:sz w:val="24"/>
+          <w:szCs w:val="24"/>
+        </w:rPr>
+        <w:t xml:space="preserve">Amelanchier </w:t>
+      </w:r>
+      <w:r>
+        <w:rPr>
+          <w:rFonts w:ascii="Times New Roman" w:hAnsi="Times New Roman" w:cs="Times New Roman"/>
+          <w:i/>
+          <w:iCs/>
+          <w:sz w:val="24"/>
+          <w:szCs w:val="24"/>
+        </w:rPr>
+        <w:t>canadensis</w:t>
+      </w:r>
+      <w:r>
+        <w:rPr>
+          <w:rFonts w:ascii="Times New Roman" w:hAnsi="Times New Roman" w:cs="Times New Roman"/>
+          <w:sz w:val="24"/>
+          <w:szCs w:val="24"/>
+        </w:rPr>
+        <w:t>), SM is striped maple (</w:t>
+      </w:r>
+      <w:r>
+        <w:rPr>
+          <w:rFonts w:ascii="Times New Roman" w:hAnsi="Times New Roman" w:cs="Times New Roman"/>
+          <w:i/>
+          <w:iCs/>
+          <w:sz w:val="24"/>
+          <w:szCs w:val="24"/>
+        </w:rPr>
+        <w:t xml:space="preserve">Acer </w:t>
+      </w:r>
+      <w:proofErr w:type="spellStart"/>
+      <w:r>
+        <w:rPr>
+          <w:rFonts w:ascii="Times New Roman" w:hAnsi="Times New Roman" w:cs="Times New Roman"/>
+          <w:i/>
+          <w:iCs/>
+          <w:sz w:val="24"/>
+          <w:szCs w:val="24"/>
+        </w:rPr>
+        <w:t>pennsylvanicum</w:t>
+      </w:r>
+      <w:proofErr w:type="spellEnd"/>
+      <w:r>
+        <w:rPr>
+          <w:rFonts w:ascii="Times New Roman" w:hAnsi="Times New Roman" w:cs="Times New Roman"/>
+          <w:sz w:val="24"/>
+          <w:szCs w:val="24"/>
+        </w:rPr>
+        <w:t>), SB is sweet birch (</w:t>
+      </w:r>
+      <w:r>
+        <w:rPr>
+          <w:rFonts w:ascii="Times New Roman" w:hAnsi="Times New Roman" w:cs="Times New Roman"/>
+          <w:i/>
+          <w:iCs/>
+          <w:sz w:val="24"/>
+          <w:szCs w:val="24"/>
+        </w:rPr>
+        <w:t xml:space="preserve">Betula </w:t>
+      </w:r>
+      <w:proofErr w:type="spellStart"/>
+      <w:r>
+        <w:rPr>
+          <w:rFonts w:ascii="Times New Roman" w:hAnsi="Times New Roman" w:cs="Times New Roman"/>
+          <w:i/>
+          <w:iCs/>
+          <w:sz w:val="24"/>
+          <w:szCs w:val="24"/>
+        </w:rPr>
+        <w:t>lenta</w:t>
+      </w:r>
+      <w:proofErr w:type="spellEnd"/>
+      <w:r>
+        <w:rPr>
+          <w:rFonts w:ascii="Times New Roman" w:hAnsi="Times New Roman" w:cs="Times New Roman"/>
+          <w:sz w:val="24"/>
+          <w:szCs w:val="24"/>
+        </w:rPr>
+        <w:t>), WH is witch-hazel (</w:t>
+      </w:r>
+      <w:r>
+        <w:rPr>
+          <w:rFonts w:ascii="Times New Roman" w:hAnsi="Times New Roman" w:cs="Times New Roman"/>
+          <w:i/>
+          <w:iCs/>
+          <w:sz w:val="24"/>
+          <w:szCs w:val="24"/>
+        </w:rPr>
+        <w:t>Hamamelis virginiana</w:t>
+      </w:r>
+      <w:r>
+        <w:rPr>
+          <w:rFonts w:ascii="Times New Roman" w:hAnsi="Times New Roman" w:cs="Times New Roman"/>
+          <w:sz w:val="24"/>
+          <w:szCs w:val="24"/>
+        </w:rPr>
+        <w:t>), AO is autumn olive (</w:t>
+      </w:r>
+      <w:proofErr w:type="spellStart"/>
+      <w:r>
+        <w:rPr>
+          <w:rFonts w:ascii="Times New Roman" w:hAnsi="Times New Roman" w:cs="Times New Roman"/>
+          <w:i/>
+          <w:iCs/>
+          <w:sz w:val="24"/>
+          <w:szCs w:val="24"/>
+        </w:rPr>
+        <w:t>Eleagnus</w:t>
+      </w:r>
+      <w:proofErr w:type="spellEnd"/>
+      <w:r>
+        <w:rPr>
+          <w:rFonts w:ascii="Times New Roman" w:hAnsi="Times New Roman" w:cs="Times New Roman"/>
+          <w:i/>
+          <w:iCs/>
+          <w:sz w:val="24"/>
+          <w:szCs w:val="24"/>
+        </w:rPr>
+        <w:t xml:space="preserve"> </w:t>
+      </w:r>
+      <w:proofErr w:type="spellStart"/>
+      <w:r>
+        <w:rPr>
+          <w:rFonts w:ascii="Times New Roman" w:hAnsi="Times New Roman" w:cs="Times New Roman"/>
+          <w:i/>
+          <w:iCs/>
+          <w:sz w:val="24"/>
+          <w:szCs w:val="24"/>
+        </w:rPr>
+        <w:t>umbellata</w:t>
+      </w:r>
+      <w:proofErr w:type="spellEnd"/>
+      <w:r>
+        <w:rPr>
+          <w:rFonts w:ascii="Times New Roman" w:hAnsi="Times New Roman" w:cs="Times New Roman"/>
+          <w:sz w:val="24"/>
+          <w:szCs w:val="24"/>
+        </w:rPr>
+        <w:t>), BA is Japanese barberry (</w:t>
+      </w:r>
+      <w:r>
+        <w:rPr>
+          <w:rFonts w:ascii="Times New Roman" w:hAnsi="Times New Roman" w:cs="Times New Roman"/>
+          <w:i/>
+          <w:iCs/>
+          <w:sz w:val="24"/>
+          <w:szCs w:val="24"/>
+        </w:rPr>
+        <w:t xml:space="preserve">Berberis </w:t>
+      </w:r>
+      <w:proofErr w:type="spellStart"/>
+      <w:r>
+        <w:rPr>
+          <w:rFonts w:ascii="Times New Roman" w:hAnsi="Times New Roman" w:cs="Times New Roman"/>
+          <w:i/>
+          <w:iCs/>
+          <w:sz w:val="24"/>
+          <w:szCs w:val="24"/>
+        </w:rPr>
+        <w:t>thunbergii</w:t>
+      </w:r>
+      <w:proofErr w:type="spellEnd"/>
+      <w:r>
+        <w:rPr>
+          <w:rFonts w:ascii="Times New Roman" w:hAnsi="Times New Roman" w:cs="Times New Roman"/>
+          <w:sz w:val="24"/>
+          <w:szCs w:val="24"/>
+        </w:rPr>
+        <w:t>), BU is burning bush (</w:t>
+      </w:r>
+      <w:proofErr w:type="spellStart"/>
+      <w:r>
+        <w:rPr>
+          <w:rFonts w:ascii="Times New Roman" w:hAnsi="Times New Roman" w:cs="Times New Roman"/>
+          <w:i/>
+          <w:iCs/>
+          <w:sz w:val="24"/>
+          <w:szCs w:val="24"/>
+        </w:rPr>
+        <w:t>Eunonymous</w:t>
+      </w:r>
+      <w:proofErr w:type="spellEnd"/>
+      <w:r>
+        <w:rPr>
+          <w:rFonts w:ascii="Times New Roman" w:hAnsi="Times New Roman" w:cs="Times New Roman"/>
+          <w:i/>
+          <w:iCs/>
+          <w:sz w:val="24"/>
+          <w:szCs w:val="24"/>
+        </w:rPr>
+        <w:t xml:space="preserve"> </w:t>
+      </w:r>
+      <w:proofErr w:type="spellStart"/>
+      <w:r>
+        <w:rPr>
+          <w:rFonts w:ascii="Times New Roman" w:hAnsi="Times New Roman" w:cs="Times New Roman"/>
+          <w:i/>
+          <w:iCs/>
+          <w:sz w:val="24"/>
+          <w:szCs w:val="24"/>
+        </w:rPr>
+        <w:t>alatus</w:t>
+      </w:r>
+      <w:proofErr w:type="spellEnd"/>
+      <w:r>
+        <w:rPr>
+          <w:rFonts w:ascii="Times New Roman" w:hAnsi="Times New Roman" w:cs="Times New Roman"/>
+          <w:sz w:val="24"/>
+          <w:szCs w:val="24"/>
+        </w:rPr>
+        <w:t>) and HS is Morrow’s honeysuckle (</w:t>
+      </w:r>
+      <w:r>
+        <w:rPr>
+          <w:rFonts w:ascii="Times New Roman" w:hAnsi="Times New Roman" w:cs="Times New Roman"/>
+          <w:i/>
+          <w:iCs/>
+          <w:sz w:val="24"/>
+          <w:szCs w:val="24"/>
+        </w:rPr>
+        <w:t xml:space="preserve">Lonicera </w:t>
+      </w:r>
+      <w:proofErr w:type="spellStart"/>
+      <w:r>
+        <w:rPr>
+          <w:rFonts w:ascii="Times New Roman" w:hAnsi="Times New Roman" w:cs="Times New Roman"/>
+          <w:i/>
+          <w:iCs/>
+          <w:sz w:val="24"/>
+          <w:szCs w:val="24"/>
+        </w:rPr>
+        <w:t>morowii</w:t>
+      </w:r>
+      <w:proofErr w:type="spellEnd"/>
+      <w:r>
+        <w:rPr>
+          <w:rFonts w:ascii="Times New Roman" w:hAnsi="Times New Roman" w:cs="Times New Roman"/>
+          <w:sz w:val="24"/>
+          <w:szCs w:val="24"/>
+        </w:rPr>
+        <w:t xml:space="preserve">). </w:t>
       </w:r>
       <w:r>
         <w:rPr>
@@ -613,30 +1639,13 @@
         </w:rPr>
         <w:br w:type="page"/>
       </w:r>
-    </w:p>
-    <w:p>
-      <w:pPr>
-        <w:rPr>
-          <w:rFonts w:ascii="Times New Roman" w:hAnsi="Times New Roman" w:cs="Times New Roman"/>
-          <w:sz w:val="24"/>
-          <w:szCs w:val="24"/>
-        </w:rPr>
-      </w:pPr>
-    </w:p>
-    <w:p>
-      <w:pPr>
-        <w:rPr>
-          <w:rFonts w:ascii="Times New Roman" w:hAnsi="Times New Roman" w:cs="Times New Roman"/>
-          <w:sz w:val="24"/>
-          <w:szCs w:val="24"/>
-        </w:rPr>
-      </w:pPr>
-      <w:r>
-        <w:rPr>
-          <w:rFonts w:ascii="Times New Roman" w:hAnsi="Times New Roman" w:cs="Times New Roman"/>
-          <w:sz w:val="24"/>
-          <w:szCs w:val="24"/>
-        </w:rPr>
+      <w:r>
+        <w:rPr>
+          <w:rFonts w:ascii="Times New Roman" w:hAnsi="Times New Roman" w:cs="Times New Roman"/>
+          <w:sz w:val="24"/>
+          <w:szCs w:val="24"/>
+        </w:rPr>
+        <w:lastRenderedPageBreak/>
         <w:t>Fig</w:t>
       </w:r>
       <w:r>
@@ -986,36 +1995,32 @@
           <w:sz w:val="24"/>
           <w:szCs w:val="24"/>
         </w:rPr>
-        <w:t xml:space="preserve"> *fix error bars later in </w:t>
-      </w:r>
-      <w:proofErr w:type="spellStart"/>
-      <w:r>
-        <w:rPr>
-          <w:rFonts w:ascii="Times New Roman" w:hAnsi="Times New Roman" w:cs="Times New Roman"/>
-          <w:sz w:val="24"/>
-          <w:szCs w:val="24"/>
-        </w:rPr>
-        <w:t>ggplot</w:t>
-      </w:r>
-      <w:proofErr w:type="spellEnd"/>
-      <w:r>
-        <w:rPr>
-          <w:rFonts w:ascii="Times New Roman" w:hAnsi="Times New Roman" w:cs="Times New Roman"/>
-          <w:sz w:val="24"/>
-          <w:szCs w:val="24"/>
-        </w:rPr>
-        <w:t>/</w:t>
-      </w:r>
-      <w:proofErr w:type="spellStart"/>
-      <w:r>
-        <w:rPr>
-          <w:rFonts w:ascii="Times New Roman" w:hAnsi="Times New Roman" w:cs="Times New Roman"/>
-          <w:sz w:val="24"/>
-          <w:szCs w:val="24"/>
-        </w:rPr>
-        <w:t>emmeans</w:t>
-      </w:r>
-      <w:proofErr w:type="spellEnd"/>
+        <w:t xml:space="preserve"> *</w:t>
+      </w:r>
+      <w:r>
+        <w:rPr>
+          <w:rFonts w:ascii="Times New Roman" w:hAnsi="Times New Roman" w:cs="Times New Roman"/>
+          <w:sz w:val="24"/>
+          <w:szCs w:val="24"/>
+        </w:rPr>
+        <w:t>Error bars are</w:t>
+      </w:r>
+      <w:r>
+        <w:rPr>
+          <w:rFonts w:ascii="Times New Roman" w:hAnsi="Times New Roman" w:cs="Times New Roman"/>
+          <w:sz w:val="24"/>
+          <w:szCs w:val="24"/>
+        </w:rPr>
+        <w:t xml:space="preserve"> currently</w:t>
+      </w:r>
+      <w:r>
+        <w:rPr>
+          <w:rFonts w:ascii="Times New Roman" w:hAnsi="Times New Roman" w:cs="Times New Roman"/>
+          <w:sz w:val="24"/>
+          <w:szCs w:val="24"/>
+        </w:rPr>
+        <w:t xml:space="preserve"> based on GLM parameter estimates rather than raw mean and SE</w:t>
+      </w:r>
     </w:p>
     <w:p>
       <w:pPr>

</xml_diff>